<commit_message>
project dosier nu 4 realz jo
</commit_message>
<xml_diff>
--- a/Documents/project dosier.docx
+++ b/Documents/project dosier.docx
@@ -4,22 +4,23 @@
   <w:body>
     <w:sdt>
       <w:sdtPr>
+        <w:rPr>
+          <w:rFonts w:eastAsiaTheme="minorHAnsi"/>
+          <w:lang w:val="nl-NL"/>
+        </w:rPr>
         <w:id w:val="1573773714"/>
         <w:docPartObj>
           <w:docPartGallery w:val="Cover Pages"/>
           <w:docPartUnique/>
         </w:docPartObj>
       </w:sdtPr>
-      <w:sdtEndPr>
-        <w:rPr>
-          <w:rFonts w:eastAsiaTheme="minorHAnsi"/>
-          <w:lang w:val="nl-NL"/>
-        </w:rPr>
-      </w:sdtEndPr>
       <w:sdtContent>
         <w:p>
           <w:pPr>
             <w:pStyle w:val="NoSpacing"/>
+            <w:rPr>
+              <w:lang w:val="nl-NL"/>
+            </w:rPr>
           </w:pPr>
           <w:r>
             <w:rPr>
@@ -3679,6 +3680,7 @@
                                     <w:color w:val="5B9BD5" w:themeColor="accent1"/>
                                     <w:sz w:val="26"/>
                                     <w:szCs w:val="26"/>
+                                    <w:lang w:val="nl-NL"/>
                                   </w:rPr>
                                 </w:pPr>
                                 <w:sdt>
@@ -3687,6 +3689,7 @@
                                       <w:color w:val="5B9BD5" w:themeColor="accent1"/>
                                       <w:sz w:val="26"/>
                                       <w:szCs w:val="26"/>
+                                      <w:lang w:val="nl-NL"/>
                                     </w:rPr>
                                     <w:alias w:val="Author"/>
                                     <w:tag w:val=""/>
@@ -3700,8 +3703,49 @@
                                         <w:color w:val="5B9BD5" w:themeColor="accent1"/>
                                         <w:sz w:val="26"/>
                                         <w:szCs w:val="26"/>
+                                        <w:lang w:val="nl-NL"/>
                                       </w:rPr>
-                                      <w:t>Hugo Leenen, Kitty v.d. Ploeg, Ba Corpelijn, Joey Nieuwkoop, Ruud Hagens</w:t>
+                                      <w:t xml:space="preserve">Hugo Leenen, Kitty v.d. Ploeg, Bas </w:t>
+                                    </w:r>
+                                    <w:proofErr w:type="spellStart"/>
+                                    <w:r>
+                                      <w:rPr>
+                                        <w:color w:val="5B9BD5" w:themeColor="accent1"/>
+                                        <w:sz w:val="26"/>
+                                        <w:szCs w:val="26"/>
+                                        <w:lang w:val="nl-NL"/>
+                                      </w:rPr>
+                                      <w:t>Corpelijn</w:t>
+                                    </w:r>
+                                    <w:proofErr w:type="spellEnd"/>
+                                    <w:r>
+                                      <w:rPr>
+                                        <w:color w:val="5B9BD5" w:themeColor="accent1"/>
+                                        <w:sz w:val="26"/>
+                                        <w:szCs w:val="26"/>
+                                        <w:lang w:val="nl-NL"/>
+                                      </w:rPr>
+                                      <w:t xml:space="preserve">, Joey </w:t>
+                                    </w:r>
+                                    <w:proofErr w:type="spellStart"/>
+                                    <w:r>
+                                      <w:rPr>
+                                        <w:color w:val="5B9BD5" w:themeColor="accent1"/>
+                                        <w:sz w:val="26"/>
+                                        <w:szCs w:val="26"/>
+                                        <w:lang w:val="nl-NL"/>
+                                      </w:rPr>
+                                      <w:t>Nieuwkoop</w:t>
+                                    </w:r>
+                                    <w:proofErr w:type="spellEnd"/>
+                                    <w:r>
+                                      <w:rPr>
+                                        <w:color w:val="5B9BD5" w:themeColor="accent1"/>
+                                        <w:sz w:val="26"/>
+                                        <w:szCs w:val="26"/>
+                                        <w:lang w:val="nl-NL"/>
+                                      </w:rPr>
+                                      <w:t>, Ruud Hagens</w:t>
                                     </w:r>
                                   </w:sdtContent>
                                 </w:sdt>
@@ -3778,6 +3822,7 @@
                               <w:color w:val="5B9BD5" w:themeColor="accent1"/>
                               <w:sz w:val="26"/>
                               <w:szCs w:val="26"/>
+                              <w:lang w:val="nl-NL"/>
                             </w:rPr>
                           </w:pPr>
                           <w:sdt>
@@ -3786,6 +3831,7 @@
                                 <w:color w:val="5B9BD5" w:themeColor="accent1"/>
                                 <w:sz w:val="26"/>
                                 <w:szCs w:val="26"/>
+                                <w:lang w:val="nl-NL"/>
                               </w:rPr>
                               <w:alias w:val="Author"/>
                               <w:tag w:val=""/>
@@ -3799,8 +3845,49 @@
                                   <w:color w:val="5B9BD5" w:themeColor="accent1"/>
                                   <w:sz w:val="26"/>
                                   <w:szCs w:val="26"/>
+                                  <w:lang w:val="nl-NL"/>
                                 </w:rPr>
-                                <w:t>Hugo Leenen, Kitty v.d. Ploeg, Ba Corpelijn, Joey Nieuwkoop, Ruud Hagens</w:t>
+                                <w:t xml:space="preserve">Hugo Leenen, Kitty v.d. Ploeg, Bas </w:t>
+                              </w:r>
+                              <w:proofErr w:type="spellStart"/>
+                              <w:r>
+                                <w:rPr>
+                                  <w:color w:val="5B9BD5" w:themeColor="accent1"/>
+                                  <w:sz w:val="26"/>
+                                  <w:szCs w:val="26"/>
+                                  <w:lang w:val="nl-NL"/>
+                                </w:rPr>
+                                <w:t>Corpelijn</w:t>
+                              </w:r>
+                              <w:proofErr w:type="spellEnd"/>
+                              <w:r>
+                                <w:rPr>
+                                  <w:color w:val="5B9BD5" w:themeColor="accent1"/>
+                                  <w:sz w:val="26"/>
+                                  <w:szCs w:val="26"/>
+                                  <w:lang w:val="nl-NL"/>
+                                </w:rPr>
+                                <w:t xml:space="preserve">, Joey </w:t>
+                              </w:r>
+                              <w:proofErr w:type="spellStart"/>
+                              <w:r>
+                                <w:rPr>
+                                  <w:color w:val="5B9BD5" w:themeColor="accent1"/>
+                                  <w:sz w:val="26"/>
+                                  <w:szCs w:val="26"/>
+                                  <w:lang w:val="nl-NL"/>
+                                </w:rPr>
+                                <w:t>Nieuwkoop</w:t>
+                              </w:r>
+                              <w:proofErr w:type="spellEnd"/>
+                              <w:r>
+                                <w:rPr>
+                                  <w:color w:val="5B9BD5" w:themeColor="accent1"/>
+                                  <w:sz w:val="26"/>
+                                  <w:szCs w:val="26"/>
+                                  <w:lang w:val="nl-NL"/>
+                                </w:rPr>
+                                <w:t>, Ruud Hagens</w:t>
                               </w:r>
                             </w:sdtContent>
                           </w:sdt>
@@ -4172,7 +4259,7 @@
       <w:pPr>
         <w:pStyle w:val="Heading1"/>
       </w:pPr>
-      <w:bookmarkStart w:id="0" w:name="_Toc441224045"/>
+      <w:bookmarkStart w:id="0" w:name="_Toc441740493"/>
       <w:r>
         <w:lastRenderedPageBreak/>
         <w:t>Inleiding</w:t>
@@ -4184,7 +4271,15 @@
         <w:t xml:space="preserve">In dit document wordt het proces van onze proftaak beschreven. We kijken hier terug op iedere sprint die we hebben gehad binnen deze proftaak. We zullen ook per sprint aangeven wat er allemaal in de planning is gebeurd. Vervolgens zal er voor een reflectie worden beschreven over het gehele proces. Ook zullen er notulen aanwezig zijn van de gesprekken die we met de opdrachtgever en tutoren gehad hebben. </w:t>
       </w:r>
       <w:r>
-        <w:t>Verder zal er ook nog wat promotie en informatie van onze game zijn voor fontysmade. Tot slot zullen we nog reflecteren op de werkhouding doormiddel van de peerreviews en zullen de user tests aan bod komen.</w:t>
+        <w:t xml:space="preserve">Verder zal er ook nog wat promotie en informatie van onze game zijn voor </w:t>
+      </w:r>
+      <w:proofErr w:type="spellStart"/>
+      <w:r>
+        <w:t>fontysmade</w:t>
+      </w:r>
+      <w:proofErr w:type="spellEnd"/>
+      <w:r>
+        <w:t>. Tot slot zullen we nog reflecteren op de werkhouding doormiddel van de peerreviews en zullen de user tests aan bod komen.</w:t>
       </w:r>
     </w:p>
     <w:p>
@@ -4194,6 +4289,13 @@
     </w:p>
     <w:sdt>
       <w:sdtPr>
+        <w:rPr>
+          <w:rFonts w:asciiTheme="minorHAnsi" w:eastAsiaTheme="minorHAnsi" w:hAnsiTheme="minorHAnsi" w:cstheme="minorBidi"/>
+          <w:color w:val="auto"/>
+          <w:sz w:val="22"/>
+          <w:szCs w:val="22"/>
+          <w:lang w:val="nl-NL"/>
+        </w:rPr>
         <w:id w:val="340048291"/>
         <w:docPartObj>
           <w:docPartGallery w:val="Table of Contents"/>
@@ -4202,22 +4304,23 @@
       </w:sdtPr>
       <w:sdtEndPr>
         <w:rPr>
-          <w:rFonts w:asciiTheme="minorHAnsi" w:eastAsiaTheme="minorHAnsi" w:hAnsiTheme="minorHAnsi" w:cstheme="minorBidi"/>
           <w:b/>
           <w:bCs/>
           <w:noProof/>
-          <w:color w:val="auto"/>
-          <w:sz w:val="22"/>
-          <w:szCs w:val="22"/>
-          <w:lang w:val="nl-NL"/>
         </w:rPr>
       </w:sdtEndPr>
       <w:sdtContent>
         <w:p>
           <w:pPr>
             <w:pStyle w:val="TOCHeading"/>
+            <w:rPr>
+              <w:lang w:val="nl-NL"/>
+            </w:rPr>
           </w:pPr>
           <w:r>
+            <w:rPr>
+              <w:lang w:val="nl-NL"/>
+            </w:rPr>
             <w:t>Inhoud</w:t>
           </w:r>
         </w:p>
@@ -4228,7 +4331,9 @@
               <w:tab w:val="right" w:leader="dot" w:pos="9016"/>
             </w:tabs>
             <w:rPr>
+              <w:rFonts w:eastAsiaTheme="minorEastAsia"/>
               <w:noProof/>
+              <w:lang w:eastAsia="nl-NL"/>
             </w:rPr>
           </w:pPr>
           <w:r>
@@ -4240,7 +4345,7 @@
           <w:r>
             <w:fldChar w:fldCharType="separate"/>
           </w:r>
-          <w:hyperlink w:anchor="_Toc441224045" w:history="1">
+          <w:hyperlink w:anchor="_Toc441740493" w:history="1">
             <w:r>
               <w:rPr>
                 <w:rStyle w:val="Hyperlink"/>
@@ -4267,7 +4372,7 @@
                 <w:noProof/>
                 <w:webHidden/>
               </w:rPr>
-              <w:instrText xml:space="preserve"> PAGEREF _Toc441224045 \h </w:instrText>
+              <w:instrText xml:space="preserve"> PAGEREF _Toc441740493 \h </w:instrText>
             </w:r>
             <w:r>
               <w:rPr>
@@ -4288,6 +4393,988 @@
                 <w:webHidden/>
               </w:rPr>
               <w:t>1</w:t>
+            </w:r>
+            <w:r>
+              <w:rPr>
+                <w:noProof/>
+                <w:webHidden/>
+              </w:rPr>
+              <w:fldChar w:fldCharType="end"/>
+            </w:r>
+          </w:hyperlink>
+        </w:p>
+        <w:p>
+          <w:pPr>
+            <w:pStyle w:val="TOC1"/>
+            <w:tabs>
+              <w:tab w:val="right" w:leader="dot" w:pos="9016"/>
+            </w:tabs>
+            <w:rPr>
+              <w:rFonts w:eastAsiaTheme="minorEastAsia"/>
+              <w:noProof/>
+              <w:lang w:eastAsia="nl-NL"/>
+            </w:rPr>
+          </w:pPr>
+          <w:hyperlink w:anchor="_Toc441740494" w:history="1">
+            <w:r>
+              <w:rPr>
+                <w:rStyle w:val="Hyperlink"/>
+                <w:noProof/>
+              </w:rPr>
+              <w:t>Sprint 1 retrospective</w:t>
+            </w:r>
+            <w:r>
+              <w:rPr>
+                <w:noProof/>
+                <w:webHidden/>
+              </w:rPr>
+              <w:tab/>
+            </w:r>
+            <w:r>
+              <w:rPr>
+                <w:noProof/>
+                <w:webHidden/>
+              </w:rPr>
+              <w:fldChar w:fldCharType="begin"/>
+            </w:r>
+            <w:r>
+              <w:rPr>
+                <w:noProof/>
+                <w:webHidden/>
+              </w:rPr>
+              <w:instrText xml:space="preserve"> PAGEREF _Toc441740494 \h </w:instrText>
+            </w:r>
+            <w:r>
+              <w:rPr>
+                <w:noProof/>
+                <w:webHidden/>
+              </w:rPr>
+            </w:r>
+            <w:r>
+              <w:rPr>
+                <w:noProof/>
+                <w:webHidden/>
+              </w:rPr>
+              <w:fldChar w:fldCharType="separate"/>
+            </w:r>
+            <w:r>
+              <w:rPr>
+                <w:noProof/>
+                <w:webHidden/>
+              </w:rPr>
+              <w:t>3</w:t>
+            </w:r>
+            <w:r>
+              <w:rPr>
+                <w:noProof/>
+                <w:webHidden/>
+              </w:rPr>
+              <w:fldChar w:fldCharType="end"/>
+            </w:r>
+          </w:hyperlink>
+        </w:p>
+        <w:p>
+          <w:pPr>
+            <w:pStyle w:val="TOC1"/>
+            <w:tabs>
+              <w:tab w:val="right" w:leader="dot" w:pos="9016"/>
+            </w:tabs>
+            <w:rPr>
+              <w:rFonts w:eastAsiaTheme="minorEastAsia"/>
+              <w:noProof/>
+              <w:lang w:eastAsia="nl-NL"/>
+            </w:rPr>
+          </w:pPr>
+          <w:hyperlink w:anchor="_Toc441740495" w:history="1">
+            <w:r>
+              <w:rPr>
+                <w:rStyle w:val="Hyperlink"/>
+                <w:noProof/>
+              </w:rPr>
+              <w:t>Sprint 2 retrospective</w:t>
+            </w:r>
+            <w:r>
+              <w:rPr>
+                <w:noProof/>
+                <w:webHidden/>
+              </w:rPr>
+              <w:tab/>
+            </w:r>
+            <w:r>
+              <w:rPr>
+                <w:noProof/>
+                <w:webHidden/>
+              </w:rPr>
+              <w:fldChar w:fldCharType="begin"/>
+            </w:r>
+            <w:r>
+              <w:rPr>
+                <w:noProof/>
+                <w:webHidden/>
+              </w:rPr>
+              <w:instrText xml:space="preserve"> PAGEREF _Toc441740495 \h </w:instrText>
+            </w:r>
+            <w:r>
+              <w:rPr>
+                <w:noProof/>
+                <w:webHidden/>
+              </w:rPr>
+            </w:r>
+            <w:r>
+              <w:rPr>
+                <w:noProof/>
+                <w:webHidden/>
+              </w:rPr>
+              <w:fldChar w:fldCharType="separate"/>
+            </w:r>
+            <w:r>
+              <w:rPr>
+                <w:noProof/>
+                <w:webHidden/>
+              </w:rPr>
+              <w:t>4</w:t>
+            </w:r>
+            <w:r>
+              <w:rPr>
+                <w:noProof/>
+                <w:webHidden/>
+              </w:rPr>
+              <w:fldChar w:fldCharType="end"/>
+            </w:r>
+          </w:hyperlink>
+        </w:p>
+        <w:p>
+          <w:pPr>
+            <w:pStyle w:val="TOC1"/>
+            <w:tabs>
+              <w:tab w:val="right" w:leader="dot" w:pos="9016"/>
+            </w:tabs>
+            <w:rPr>
+              <w:rFonts w:eastAsiaTheme="minorEastAsia"/>
+              <w:noProof/>
+              <w:lang w:eastAsia="nl-NL"/>
+            </w:rPr>
+          </w:pPr>
+          <w:hyperlink w:anchor="_Toc441740496" w:history="1">
+            <w:r>
+              <w:rPr>
+                <w:rStyle w:val="Hyperlink"/>
+                <w:noProof/>
+              </w:rPr>
+              <w:t>Sprint 3 retrospective</w:t>
+            </w:r>
+            <w:r>
+              <w:rPr>
+                <w:noProof/>
+                <w:webHidden/>
+              </w:rPr>
+              <w:tab/>
+            </w:r>
+            <w:r>
+              <w:rPr>
+                <w:noProof/>
+                <w:webHidden/>
+              </w:rPr>
+              <w:fldChar w:fldCharType="begin"/>
+            </w:r>
+            <w:r>
+              <w:rPr>
+                <w:noProof/>
+                <w:webHidden/>
+              </w:rPr>
+              <w:instrText xml:space="preserve"> PAGEREF _Toc441740496 \h </w:instrText>
+            </w:r>
+            <w:r>
+              <w:rPr>
+                <w:noProof/>
+                <w:webHidden/>
+              </w:rPr>
+            </w:r>
+            <w:r>
+              <w:rPr>
+                <w:noProof/>
+                <w:webHidden/>
+              </w:rPr>
+              <w:fldChar w:fldCharType="separate"/>
+            </w:r>
+            <w:r>
+              <w:rPr>
+                <w:noProof/>
+                <w:webHidden/>
+              </w:rPr>
+              <w:t>5</w:t>
+            </w:r>
+            <w:r>
+              <w:rPr>
+                <w:noProof/>
+                <w:webHidden/>
+              </w:rPr>
+              <w:fldChar w:fldCharType="end"/>
+            </w:r>
+          </w:hyperlink>
+        </w:p>
+        <w:p>
+          <w:pPr>
+            <w:pStyle w:val="TOC1"/>
+            <w:tabs>
+              <w:tab w:val="right" w:leader="dot" w:pos="9016"/>
+            </w:tabs>
+            <w:rPr>
+              <w:rFonts w:eastAsiaTheme="minorEastAsia"/>
+              <w:noProof/>
+              <w:lang w:eastAsia="nl-NL"/>
+            </w:rPr>
+          </w:pPr>
+          <w:hyperlink w:anchor="_Toc441740497" w:history="1">
+            <w:r>
+              <w:rPr>
+                <w:rStyle w:val="Hyperlink"/>
+                <w:noProof/>
+              </w:rPr>
+              <w:t>Backlogs</w:t>
+            </w:r>
+            <w:r>
+              <w:rPr>
+                <w:noProof/>
+                <w:webHidden/>
+              </w:rPr>
+              <w:tab/>
+            </w:r>
+            <w:r>
+              <w:rPr>
+                <w:noProof/>
+                <w:webHidden/>
+              </w:rPr>
+              <w:fldChar w:fldCharType="begin"/>
+            </w:r>
+            <w:r>
+              <w:rPr>
+                <w:noProof/>
+                <w:webHidden/>
+              </w:rPr>
+              <w:instrText xml:space="preserve"> PAGEREF _Toc441740497 \h </w:instrText>
+            </w:r>
+            <w:r>
+              <w:rPr>
+                <w:noProof/>
+                <w:webHidden/>
+              </w:rPr>
+            </w:r>
+            <w:r>
+              <w:rPr>
+                <w:noProof/>
+                <w:webHidden/>
+              </w:rPr>
+              <w:fldChar w:fldCharType="separate"/>
+            </w:r>
+            <w:r>
+              <w:rPr>
+                <w:noProof/>
+                <w:webHidden/>
+              </w:rPr>
+              <w:t>6</w:t>
+            </w:r>
+            <w:r>
+              <w:rPr>
+                <w:noProof/>
+                <w:webHidden/>
+              </w:rPr>
+              <w:fldChar w:fldCharType="end"/>
+            </w:r>
+          </w:hyperlink>
+        </w:p>
+        <w:p>
+          <w:pPr>
+            <w:pStyle w:val="TOC1"/>
+            <w:tabs>
+              <w:tab w:val="right" w:leader="dot" w:pos="9016"/>
+            </w:tabs>
+            <w:rPr>
+              <w:rFonts w:eastAsiaTheme="minorEastAsia"/>
+              <w:noProof/>
+              <w:lang w:eastAsia="nl-NL"/>
+            </w:rPr>
+          </w:pPr>
+          <w:hyperlink w:anchor="_Toc441740498" w:history="1">
+            <w:r>
+              <w:rPr>
+                <w:rStyle w:val="Hyperlink"/>
+                <w:noProof/>
+              </w:rPr>
+              <w:t>Reflectie totale project</w:t>
+            </w:r>
+            <w:r>
+              <w:rPr>
+                <w:noProof/>
+                <w:webHidden/>
+              </w:rPr>
+              <w:tab/>
+            </w:r>
+            <w:r>
+              <w:rPr>
+                <w:noProof/>
+                <w:webHidden/>
+              </w:rPr>
+              <w:fldChar w:fldCharType="begin"/>
+            </w:r>
+            <w:r>
+              <w:rPr>
+                <w:noProof/>
+                <w:webHidden/>
+              </w:rPr>
+              <w:instrText xml:space="preserve"> PAGEREF _Toc441740498 \h </w:instrText>
+            </w:r>
+            <w:r>
+              <w:rPr>
+                <w:noProof/>
+                <w:webHidden/>
+              </w:rPr>
+            </w:r>
+            <w:r>
+              <w:rPr>
+                <w:noProof/>
+                <w:webHidden/>
+              </w:rPr>
+              <w:fldChar w:fldCharType="separate"/>
+            </w:r>
+            <w:r>
+              <w:rPr>
+                <w:noProof/>
+                <w:webHidden/>
+              </w:rPr>
+              <w:t>8</w:t>
+            </w:r>
+            <w:r>
+              <w:rPr>
+                <w:noProof/>
+                <w:webHidden/>
+              </w:rPr>
+              <w:fldChar w:fldCharType="end"/>
+            </w:r>
+          </w:hyperlink>
+        </w:p>
+        <w:p>
+          <w:pPr>
+            <w:pStyle w:val="TOC1"/>
+            <w:tabs>
+              <w:tab w:val="right" w:leader="dot" w:pos="9016"/>
+            </w:tabs>
+            <w:rPr>
+              <w:rFonts w:eastAsiaTheme="minorEastAsia"/>
+              <w:noProof/>
+              <w:lang w:eastAsia="nl-NL"/>
+            </w:rPr>
+          </w:pPr>
+          <w:hyperlink w:anchor="_Toc441740499" w:history="1">
+            <w:r>
+              <w:rPr>
+                <w:rStyle w:val="Hyperlink"/>
+                <w:noProof/>
+              </w:rPr>
+              <w:t>Verslagen over afspraak momenten</w:t>
+            </w:r>
+            <w:r>
+              <w:rPr>
+                <w:noProof/>
+                <w:webHidden/>
+              </w:rPr>
+              <w:tab/>
+            </w:r>
+            <w:r>
+              <w:rPr>
+                <w:noProof/>
+                <w:webHidden/>
+              </w:rPr>
+              <w:fldChar w:fldCharType="begin"/>
+            </w:r>
+            <w:r>
+              <w:rPr>
+                <w:noProof/>
+                <w:webHidden/>
+              </w:rPr>
+              <w:instrText xml:space="preserve"> PAGEREF _Toc441740499 \h </w:instrText>
+            </w:r>
+            <w:r>
+              <w:rPr>
+                <w:noProof/>
+                <w:webHidden/>
+              </w:rPr>
+            </w:r>
+            <w:r>
+              <w:rPr>
+                <w:noProof/>
+                <w:webHidden/>
+              </w:rPr>
+              <w:fldChar w:fldCharType="separate"/>
+            </w:r>
+            <w:r>
+              <w:rPr>
+                <w:noProof/>
+                <w:webHidden/>
+              </w:rPr>
+              <w:t>9</w:t>
+            </w:r>
+            <w:r>
+              <w:rPr>
+                <w:noProof/>
+                <w:webHidden/>
+              </w:rPr>
+              <w:fldChar w:fldCharType="end"/>
+            </w:r>
+          </w:hyperlink>
+        </w:p>
+        <w:p>
+          <w:pPr>
+            <w:pStyle w:val="TOC1"/>
+            <w:tabs>
+              <w:tab w:val="right" w:leader="dot" w:pos="9016"/>
+            </w:tabs>
+            <w:rPr>
+              <w:rFonts w:eastAsiaTheme="minorEastAsia"/>
+              <w:noProof/>
+              <w:lang w:eastAsia="nl-NL"/>
+            </w:rPr>
+          </w:pPr>
+          <w:hyperlink w:anchor="_Toc441740500" w:history="1">
+            <w:r>
+              <w:rPr>
+                <w:rStyle w:val="Hyperlink"/>
+                <w:noProof/>
+              </w:rPr>
+              <w:t>Peerreviews</w:t>
+            </w:r>
+            <w:r>
+              <w:rPr>
+                <w:noProof/>
+                <w:webHidden/>
+              </w:rPr>
+              <w:tab/>
+            </w:r>
+            <w:r>
+              <w:rPr>
+                <w:noProof/>
+                <w:webHidden/>
+              </w:rPr>
+              <w:fldChar w:fldCharType="begin"/>
+            </w:r>
+            <w:r>
+              <w:rPr>
+                <w:noProof/>
+                <w:webHidden/>
+              </w:rPr>
+              <w:instrText xml:space="preserve"> PAGEREF _Toc441740500 \h </w:instrText>
+            </w:r>
+            <w:r>
+              <w:rPr>
+                <w:noProof/>
+                <w:webHidden/>
+              </w:rPr>
+            </w:r>
+            <w:r>
+              <w:rPr>
+                <w:noProof/>
+                <w:webHidden/>
+              </w:rPr>
+              <w:fldChar w:fldCharType="separate"/>
+            </w:r>
+            <w:r>
+              <w:rPr>
+                <w:noProof/>
+                <w:webHidden/>
+              </w:rPr>
+              <w:t>10</w:t>
+            </w:r>
+            <w:r>
+              <w:rPr>
+                <w:noProof/>
+                <w:webHidden/>
+              </w:rPr>
+              <w:fldChar w:fldCharType="end"/>
+            </w:r>
+          </w:hyperlink>
+        </w:p>
+        <w:p>
+          <w:pPr>
+            <w:pStyle w:val="TOC2"/>
+            <w:tabs>
+              <w:tab w:val="right" w:leader="dot" w:pos="9016"/>
+            </w:tabs>
+            <w:rPr>
+              <w:rFonts w:eastAsiaTheme="minorEastAsia"/>
+              <w:noProof/>
+              <w:lang w:eastAsia="nl-NL"/>
+            </w:rPr>
+          </w:pPr>
+          <w:hyperlink w:anchor="_Toc441740501" w:history="1">
+            <w:r>
+              <w:rPr>
+                <w:rStyle w:val="Hyperlink"/>
+                <w:noProof/>
+              </w:rPr>
+              <w:t>Kitty van der Ploeg</w:t>
+            </w:r>
+            <w:r>
+              <w:rPr>
+                <w:noProof/>
+                <w:webHidden/>
+              </w:rPr>
+              <w:tab/>
+            </w:r>
+            <w:r>
+              <w:rPr>
+                <w:noProof/>
+                <w:webHidden/>
+              </w:rPr>
+              <w:fldChar w:fldCharType="begin"/>
+            </w:r>
+            <w:r>
+              <w:rPr>
+                <w:noProof/>
+                <w:webHidden/>
+              </w:rPr>
+              <w:instrText xml:space="preserve"> PAGEREF _Toc441740501 \h </w:instrText>
+            </w:r>
+            <w:r>
+              <w:rPr>
+                <w:noProof/>
+                <w:webHidden/>
+              </w:rPr>
+            </w:r>
+            <w:r>
+              <w:rPr>
+                <w:noProof/>
+                <w:webHidden/>
+              </w:rPr>
+              <w:fldChar w:fldCharType="separate"/>
+            </w:r>
+            <w:r>
+              <w:rPr>
+                <w:noProof/>
+                <w:webHidden/>
+              </w:rPr>
+              <w:t>10</w:t>
+            </w:r>
+            <w:r>
+              <w:rPr>
+                <w:noProof/>
+                <w:webHidden/>
+              </w:rPr>
+              <w:fldChar w:fldCharType="end"/>
+            </w:r>
+          </w:hyperlink>
+        </w:p>
+        <w:p>
+          <w:pPr>
+            <w:pStyle w:val="TOC2"/>
+            <w:tabs>
+              <w:tab w:val="right" w:leader="dot" w:pos="9016"/>
+            </w:tabs>
+            <w:rPr>
+              <w:rFonts w:eastAsiaTheme="minorEastAsia"/>
+              <w:noProof/>
+              <w:lang w:eastAsia="nl-NL"/>
+            </w:rPr>
+          </w:pPr>
+          <w:hyperlink w:anchor="_Toc441740502" w:history="1">
+            <w:r>
+              <w:rPr>
+                <w:rStyle w:val="Hyperlink"/>
+                <w:noProof/>
+              </w:rPr>
+              <w:t>Hugo Leenen</w:t>
+            </w:r>
+            <w:r>
+              <w:rPr>
+                <w:noProof/>
+                <w:webHidden/>
+              </w:rPr>
+              <w:tab/>
+            </w:r>
+            <w:r>
+              <w:rPr>
+                <w:noProof/>
+                <w:webHidden/>
+              </w:rPr>
+              <w:fldChar w:fldCharType="begin"/>
+            </w:r>
+            <w:r>
+              <w:rPr>
+                <w:noProof/>
+                <w:webHidden/>
+              </w:rPr>
+              <w:instrText xml:space="preserve"> PAGEREF _Toc441740502 \h </w:instrText>
+            </w:r>
+            <w:r>
+              <w:rPr>
+                <w:noProof/>
+                <w:webHidden/>
+              </w:rPr>
+            </w:r>
+            <w:r>
+              <w:rPr>
+                <w:noProof/>
+                <w:webHidden/>
+              </w:rPr>
+              <w:fldChar w:fldCharType="separate"/>
+            </w:r>
+            <w:r>
+              <w:rPr>
+                <w:noProof/>
+                <w:webHidden/>
+              </w:rPr>
+              <w:t>11</w:t>
+            </w:r>
+            <w:r>
+              <w:rPr>
+                <w:noProof/>
+                <w:webHidden/>
+              </w:rPr>
+              <w:fldChar w:fldCharType="end"/>
+            </w:r>
+          </w:hyperlink>
+        </w:p>
+        <w:p>
+          <w:pPr>
+            <w:pStyle w:val="TOC2"/>
+            <w:tabs>
+              <w:tab w:val="right" w:leader="dot" w:pos="9016"/>
+            </w:tabs>
+            <w:rPr>
+              <w:rFonts w:eastAsiaTheme="minorEastAsia"/>
+              <w:noProof/>
+              <w:lang w:eastAsia="nl-NL"/>
+            </w:rPr>
+          </w:pPr>
+          <w:hyperlink w:anchor="_Toc441740503" w:history="1">
+            <w:r>
+              <w:rPr>
+                <w:rStyle w:val="Hyperlink"/>
+                <w:noProof/>
+              </w:rPr>
+              <w:t>Ruud Hagens</w:t>
+            </w:r>
+            <w:r>
+              <w:rPr>
+                <w:noProof/>
+                <w:webHidden/>
+              </w:rPr>
+              <w:tab/>
+            </w:r>
+            <w:r>
+              <w:rPr>
+                <w:noProof/>
+                <w:webHidden/>
+              </w:rPr>
+              <w:fldChar w:fldCharType="begin"/>
+            </w:r>
+            <w:r>
+              <w:rPr>
+                <w:noProof/>
+                <w:webHidden/>
+              </w:rPr>
+              <w:instrText xml:space="preserve"> PAGEREF _Toc441740503 \h </w:instrText>
+            </w:r>
+            <w:r>
+              <w:rPr>
+                <w:noProof/>
+                <w:webHidden/>
+              </w:rPr>
+            </w:r>
+            <w:r>
+              <w:rPr>
+                <w:noProof/>
+                <w:webHidden/>
+              </w:rPr>
+              <w:fldChar w:fldCharType="separate"/>
+            </w:r>
+            <w:r>
+              <w:rPr>
+                <w:noProof/>
+                <w:webHidden/>
+              </w:rPr>
+              <w:t>13</w:t>
+            </w:r>
+            <w:r>
+              <w:rPr>
+                <w:noProof/>
+                <w:webHidden/>
+              </w:rPr>
+              <w:fldChar w:fldCharType="end"/>
+            </w:r>
+          </w:hyperlink>
+        </w:p>
+        <w:p>
+          <w:pPr>
+            <w:pStyle w:val="TOC2"/>
+            <w:tabs>
+              <w:tab w:val="right" w:leader="dot" w:pos="9016"/>
+            </w:tabs>
+            <w:rPr>
+              <w:rFonts w:eastAsiaTheme="minorEastAsia"/>
+              <w:noProof/>
+              <w:lang w:eastAsia="nl-NL"/>
+            </w:rPr>
+          </w:pPr>
+          <w:hyperlink w:anchor="_Toc441740504" w:history="1">
+            <w:r>
+              <w:rPr>
+                <w:rStyle w:val="Hyperlink"/>
+                <w:noProof/>
+              </w:rPr>
+              <w:t>Bas Corpelijn</w:t>
+            </w:r>
+            <w:r>
+              <w:rPr>
+                <w:noProof/>
+                <w:webHidden/>
+              </w:rPr>
+              <w:tab/>
+            </w:r>
+            <w:r>
+              <w:rPr>
+                <w:noProof/>
+                <w:webHidden/>
+              </w:rPr>
+              <w:fldChar w:fldCharType="begin"/>
+            </w:r>
+            <w:r>
+              <w:rPr>
+                <w:noProof/>
+                <w:webHidden/>
+              </w:rPr>
+              <w:instrText xml:space="preserve"> PAGEREF _Toc441740504 \h </w:instrText>
+            </w:r>
+            <w:r>
+              <w:rPr>
+                <w:noProof/>
+                <w:webHidden/>
+              </w:rPr>
+            </w:r>
+            <w:r>
+              <w:rPr>
+                <w:noProof/>
+                <w:webHidden/>
+              </w:rPr>
+              <w:fldChar w:fldCharType="separate"/>
+            </w:r>
+            <w:r>
+              <w:rPr>
+                <w:noProof/>
+                <w:webHidden/>
+              </w:rPr>
+              <w:t>15</w:t>
+            </w:r>
+            <w:r>
+              <w:rPr>
+                <w:noProof/>
+                <w:webHidden/>
+              </w:rPr>
+              <w:fldChar w:fldCharType="end"/>
+            </w:r>
+          </w:hyperlink>
+        </w:p>
+        <w:p>
+          <w:pPr>
+            <w:pStyle w:val="TOC2"/>
+            <w:tabs>
+              <w:tab w:val="right" w:leader="dot" w:pos="9016"/>
+            </w:tabs>
+            <w:rPr>
+              <w:rFonts w:eastAsiaTheme="minorEastAsia"/>
+              <w:noProof/>
+              <w:lang w:eastAsia="nl-NL"/>
+            </w:rPr>
+          </w:pPr>
+          <w:hyperlink w:anchor="_Toc441740505" w:history="1">
+            <w:r>
+              <w:rPr>
+                <w:rStyle w:val="Hyperlink"/>
+                <w:noProof/>
+              </w:rPr>
+              <w:t>Joey Nieuwkoop</w:t>
+            </w:r>
+            <w:bookmarkStart w:id="1" w:name="_GoBack"/>
+            <w:bookmarkEnd w:id="1"/>
+            <w:r>
+              <w:rPr>
+                <w:noProof/>
+                <w:webHidden/>
+              </w:rPr>
+              <w:tab/>
+            </w:r>
+            <w:r>
+              <w:rPr>
+                <w:noProof/>
+                <w:webHidden/>
+              </w:rPr>
+              <w:fldChar w:fldCharType="begin"/>
+            </w:r>
+            <w:r>
+              <w:rPr>
+                <w:noProof/>
+                <w:webHidden/>
+              </w:rPr>
+              <w:instrText xml:space="preserve"> PAGEREF _Toc441740505 \h </w:instrText>
+            </w:r>
+            <w:r>
+              <w:rPr>
+                <w:noProof/>
+                <w:webHidden/>
+              </w:rPr>
+            </w:r>
+            <w:r>
+              <w:rPr>
+                <w:noProof/>
+                <w:webHidden/>
+              </w:rPr>
+              <w:fldChar w:fldCharType="separate"/>
+            </w:r>
+            <w:r>
+              <w:rPr>
+                <w:noProof/>
+                <w:webHidden/>
+              </w:rPr>
+              <w:t>16</w:t>
+            </w:r>
+            <w:r>
+              <w:rPr>
+                <w:noProof/>
+                <w:webHidden/>
+              </w:rPr>
+              <w:fldChar w:fldCharType="end"/>
+            </w:r>
+          </w:hyperlink>
+        </w:p>
+        <w:p>
+          <w:pPr>
+            <w:pStyle w:val="TOC1"/>
+            <w:tabs>
+              <w:tab w:val="right" w:leader="dot" w:pos="9016"/>
+            </w:tabs>
+            <w:rPr>
+              <w:rFonts w:eastAsiaTheme="minorEastAsia"/>
+              <w:noProof/>
+              <w:lang w:eastAsia="nl-NL"/>
+            </w:rPr>
+          </w:pPr>
+          <w:hyperlink w:anchor="_Toc441740506" w:history="1">
+            <w:r>
+              <w:rPr>
+                <w:rStyle w:val="Hyperlink"/>
+                <w:noProof/>
+              </w:rPr>
+              <w:t>Usertest Fontys Mens &amp; Gezondheid 19-01-2016</w:t>
+            </w:r>
+            <w:r>
+              <w:rPr>
+                <w:noProof/>
+                <w:webHidden/>
+              </w:rPr>
+              <w:tab/>
+            </w:r>
+            <w:r>
+              <w:rPr>
+                <w:noProof/>
+                <w:webHidden/>
+              </w:rPr>
+              <w:fldChar w:fldCharType="begin"/>
+            </w:r>
+            <w:r>
+              <w:rPr>
+                <w:noProof/>
+                <w:webHidden/>
+              </w:rPr>
+              <w:instrText xml:space="preserve"> PAGEREF _Toc441740506 \h </w:instrText>
+            </w:r>
+            <w:r>
+              <w:rPr>
+                <w:noProof/>
+                <w:webHidden/>
+              </w:rPr>
+            </w:r>
+            <w:r>
+              <w:rPr>
+                <w:noProof/>
+                <w:webHidden/>
+              </w:rPr>
+              <w:fldChar w:fldCharType="separate"/>
+            </w:r>
+            <w:r>
+              <w:rPr>
+                <w:noProof/>
+                <w:webHidden/>
+              </w:rPr>
+              <w:t>17</w:t>
+            </w:r>
+            <w:r>
+              <w:rPr>
+                <w:noProof/>
+                <w:webHidden/>
+              </w:rPr>
+              <w:fldChar w:fldCharType="end"/>
+            </w:r>
+          </w:hyperlink>
+        </w:p>
+        <w:p>
+          <w:pPr>
+            <w:pStyle w:val="TOC2"/>
+            <w:tabs>
+              <w:tab w:val="right" w:leader="dot" w:pos="9016"/>
+            </w:tabs>
+            <w:rPr>
+              <w:rFonts w:eastAsiaTheme="minorEastAsia"/>
+              <w:noProof/>
+              <w:lang w:eastAsia="nl-NL"/>
+            </w:rPr>
+          </w:pPr>
+          <w:hyperlink w:anchor="_Toc441740507" w:history="1">
+            <w:r>
+              <w:rPr>
+                <w:rStyle w:val="Hyperlink"/>
+                <w:noProof/>
+              </w:rPr>
+              <w:t>Testgroep: Deeltijd studenten</w:t>
+            </w:r>
+            <w:r>
+              <w:rPr>
+                <w:noProof/>
+                <w:webHidden/>
+              </w:rPr>
+              <w:tab/>
+            </w:r>
+            <w:r>
+              <w:rPr>
+                <w:noProof/>
+                <w:webHidden/>
+              </w:rPr>
+              <w:fldChar w:fldCharType="begin"/>
+            </w:r>
+            <w:r>
+              <w:rPr>
+                <w:noProof/>
+                <w:webHidden/>
+              </w:rPr>
+              <w:instrText xml:space="preserve"> PAGEREF _Toc441740507 \h </w:instrText>
+            </w:r>
+            <w:r>
+              <w:rPr>
+                <w:noProof/>
+                <w:webHidden/>
+              </w:rPr>
+            </w:r>
+            <w:r>
+              <w:rPr>
+                <w:noProof/>
+                <w:webHidden/>
+              </w:rPr>
+              <w:fldChar w:fldCharType="separate"/>
+            </w:r>
+            <w:r>
+              <w:rPr>
+                <w:noProof/>
+                <w:webHidden/>
+              </w:rPr>
+              <w:t>17</w:t>
             </w:r>
             <w:r>
               <w:rPr>
@@ -4320,10 +5407,17 @@
       <w:pPr>
         <w:pStyle w:val="Heading1"/>
       </w:pPr>
+      <w:bookmarkStart w:id="2" w:name="_Toc441740494"/>
       <w:r>
         <w:lastRenderedPageBreak/>
-        <w:t>Sprint 1 retrospective</w:t>
-      </w:r>
+        <w:t xml:space="preserve">Sprint 1 </w:t>
+      </w:r>
+      <w:proofErr w:type="spellStart"/>
+      <w:r>
+        <w:t>retrospective</w:t>
+      </w:r>
+      <w:bookmarkEnd w:id="2"/>
+      <w:proofErr w:type="spellEnd"/>
     </w:p>
     <w:p>
       <w:r>
@@ -4350,20 +5444,44 @@
       <w:pPr>
         <w:pStyle w:val="Heading1"/>
       </w:pPr>
+      <w:bookmarkStart w:id="3" w:name="_Toc441740495"/>
       <w:r>
         <w:lastRenderedPageBreak/>
-        <w:t>Sprint 2 retrospective</w:t>
-      </w:r>
+        <w:t xml:space="preserve">Sprint 2 </w:t>
+      </w:r>
+      <w:proofErr w:type="spellStart"/>
+      <w:r>
+        <w:t>retrospective</w:t>
+      </w:r>
+      <w:bookmarkEnd w:id="3"/>
+      <w:proofErr w:type="spellEnd"/>
     </w:p>
     <w:p>
       <w:r>
-        <w:t>In sprint 2 zijn we begonnen aan de implementatie. We hebben af</w:t>
+        <w:t>In s</w:t>
+      </w:r>
+      <w:r>
+        <w:t xml:space="preserve">print 2 zijn we begonnen aan het implementeren </w:t>
+      </w:r>
+      <w:r>
+        <w:t>van de game</w:t>
+      </w:r>
+      <w:r>
+        <w:t>. We hebben af</w:t>
       </w:r>
       <w:r>
         <w:t>spraken gemaakt met de opdracht</w:t>
       </w:r>
       <w:r>
-        <w:t xml:space="preserve">gever over wat onze first playable zou bevatten. Het navigeren in het spel was voor ons belangrijk omdat we nog niet eerder gewerkt hadden met vr en we graag wouden testen hoe dit </w:t>
+        <w:t xml:space="preserve">gever over wat onze first </w:t>
+      </w:r>
+      <w:proofErr w:type="spellStart"/>
+      <w:r>
+        <w:t>playable</w:t>
+      </w:r>
+      <w:proofErr w:type="spellEnd"/>
+      <w:r>
+        <w:t xml:space="preserve"> zou bevatten. Het navigeren in het spel was voor ons belangrijk omdat we nog niet eerder gewerkt hadden met vr en we graag wouden testen hoe dit </w:t>
       </w:r>
       <w:r>
         <w:t>zou aanvoelen bij de doelgroep. Verder wouden we het lichaam al implementeren voor een gedeelte omdat dit erg veel werk zou zijn en we vermoeden dat er speciale technieken voor nodig waren.</w:t>
@@ -4383,7 +5501,15 @@
         <w:t>cardboard moesten gebruiken en Bas had een prototype gemaakt die het level bouwden. Later bleek dat de testen die we hadden gemaakt toch niet relevant waren voor ons project en we kwamen wat in de knoei met de besturing</w:t>
       </w:r>
       <w:r>
-        <w:t xml:space="preserve"> waardoor onze first playable niet helemaal was zoals we wilden</w:t>
+        <w:t xml:space="preserve"> waardoor onze first </w:t>
+      </w:r>
+      <w:proofErr w:type="spellStart"/>
+      <w:r>
+        <w:t>playable</w:t>
+      </w:r>
+      <w:proofErr w:type="spellEnd"/>
+      <w:r>
+        <w:t xml:space="preserve"> niet helemaal was zoals we wilden</w:t>
       </w:r>
       <w:r>
         <w:t xml:space="preserve">. </w:t>
@@ -4398,22 +5524,40 @@
       <w:pPr>
         <w:pStyle w:val="Heading1"/>
       </w:pPr>
+      <w:bookmarkStart w:id="4" w:name="_Toc441740496"/>
       <w:r>
         <w:lastRenderedPageBreak/>
-        <w:t>Sprint 3 retrospective</w:t>
-      </w:r>
+        <w:t xml:space="preserve">Sprint 3 </w:t>
+      </w:r>
+      <w:proofErr w:type="spellStart"/>
+      <w:r>
+        <w:t>retrospective</w:t>
+      </w:r>
+      <w:bookmarkEnd w:id="4"/>
+      <w:proofErr w:type="spellEnd"/>
     </w:p>
     <w:p>
       <w:r>
-        <w:t>In sprint 3 ging het erom dat we onze game konden maken tot een eindprduct. Hier waren wij begonnen met het oplossen van de problemen die wij in de first playable hadden</w:t>
+        <w:t xml:space="preserve">In sprint 3 ging het erom dat we onze game konden maken tot een </w:t>
+      </w:r>
+      <w:proofErr w:type="spellStart"/>
+      <w:r>
+        <w:t>eindprduct</w:t>
+      </w:r>
+      <w:proofErr w:type="spellEnd"/>
+      <w:r>
+        <w:t xml:space="preserve">. Hier waren wij begonnen met het oplossen van de problemen die wij in de first </w:t>
+      </w:r>
+      <w:proofErr w:type="spellStart"/>
+      <w:r>
+        <w:t>playable</w:t>
+      </w:r>
+      <w:proofErr w:type="spellEnd"/>
+      <w:r>
+        <w:t xml:space="preserve"> hadden</w:t>
       </w:r>
       <w:r>
         <w:t>. We hadden hier wel een oplossing gevonden voor de besturing, maar deze oplossing hadden we te laat voor de user tests. Hierdoor hebben wij de user tests niet uit kunnen voeren. Als oplossing hadden we de tests uitgevoerd op onze doelgroep. De uitslag hiervan zal later aan bod komen in dit document. Verder was alles in de derde sprint goed bij elkaar gekomen en hadden we uiteindelijk de game in grote delen zoals we hadden bedacht in sprint 1.</w:t>
-      </w:r>
-    </w:p>
-    <w:p>
-      <w:r>
-        <w:br w:type="page"/>
       </w:r>
     </w:p>
     <w:p>
@@ -4421,25 +5565,202 @@
         <w:pStyle w:val="Heading1"/>
       </w:pPr>
       <w:r>
+        <w:br w:type="page"/>
+      </w:r>
+      <w:bookmarkStart w:id="5" w:name="_Toc441740497"/>
+      <w:r>
         <w:lastRenderedPageBreak/>
-        <w:t>Reflectie totale project</w:t>
-      </w:r>
+        <w:t>Backlogs</w:t>
+      </w:r>
+      <w:bookmarkEnd w:id="5"/>
     </w:p>
     <w:p>
       <w:r>
-        <w:t>Tijdens dit project hebben we allemaal veel geleerd over de proftaak. We hebben geleerd hoe we moeten werken met de google cardboard waar eerder nog niemand van ons ooit mee had gewerkt. Ook hebben we met een opdrachtgever moeten werken die van buiten af komt. Alle keuzes in het proces hebben we met de opdrachtgever besproken en we hebben zijn taak met respect behandeld. Dit willen wij ook mee nemen naar latere proftaken omdat het altijd belangrijk i</w:t>
-      </w:r>
-      <w:r>
-        <w:t>s</w:t>
-      </w:r>
-      <w:r>
-        <w:t xml:space="preserve"> dat je goed correspondeert met je opdrachtgever. </w:t>
-      </w:r>
-      <w:r>
-        <w:t>We weten ook dat het niet verkeerd is om genoeg en tijdig feedback te vragen als je ergens mee vast zit. We vinden dat het project goed verlopen is en we zijn tevreden met ons eindproduct.</w:t>
+        <w:rPr>
+          <w:noProof/>
+          <w:lang w:eastAsia="nl-NL"/>
+        </w:rPr>
+        <w:drawing>
+          <wp:inline distT="0" distB="0" distL="0" distR="0">
+            <wp:extent cx="4981575" cy="4138803"/>
+            <wp:effectExtent l="0" t="0" r="0" b="0"/>
+            <wp:docPr id="34" name="Picture 34"/>
+            <wp:cNvGraphicFramePr>
+              <a:graphicFrameLocks xmlns:a="http://schemas.openxmlformats.org/drawingml/2006/main" noChangeAspect="1"/>
+            </wp:cNvGraphicFramePr>
+            <a:graphic xmlns:a="http://schemas.openxmlformats.org/drawingml/2006/main">
+              <a:graphicData uri="http://schemas.openxmlformats.org/drawingml/2006/picture">
+                <pic:pic xmlns:pic="http://schemas.openxmlformats.org/drawingml/2006/picture">
+                  <pic:nvPicPr>
+                    <pic:cNvPr id="34" name="trellopt1.png"/>
+                    <pic:cNvPicPr/>
+                  </pic:nvPicPr>
+                  <pic:blipFill>
+                    <a:blip r:embed="rId9">
+                      <a:extLst>
+                        <a:ext uri="{28A0092B-C50C-407E-A947-70E740481C1C}">
+                          <a14:useLocalDpi xmlns:a14="http://schemas.microsoft.com/office/drawing/2010/main" val="0"/>
+                        </a:ext>
+                      </a:extLst>
+                    </a:blip>
+                    <a:stretch>
+                      <a:fillRect/>
+                    </a:stretch>
+                  </pic:blipFill>
+                  <pic:spPr>
+                    <a:xfrm>
+                      <a:off x="0" y="0"/>
+                      <a:ext cx="4995455" cy="4150334"/>
+                    </a:xfrm>
+                    <a:prstGeom prst="rect">
+                      <a:avLst/>
+                    </a:prstGeom>
+                  </pic:spPr>
+                </pic:pic>
+              </a:graphicData>
+            </a:graphic>
+          </wp:inline>
+        </w:drawing>
       </w:r>
     </w:p>
     <w:p>
+      <w:r>
+        <w:rPr>
+          <w:noProof/>
+          <w:lang w:eastAsia="nl-NL"/>
+        </w:rPr>
+        <w:drawing>
+          <wp:inline distT="0" distB="0" distL="0" distR="0">
+            <wp:extent cx="4981575" cy="4121693"/>
+            <wp:effectExtent l="0" t="0" r="0" b="0"/>
+            <wp:docPr id="35" name="Picture 35"/>
+            <wp:cNvGraphicFramePr>
+              <a:graphicFrameLocks xmlns:a="http://schemas.openxmlformats.org/drawingml/2006/main" noChangeAspect="1"/>
+            </wp:cNvGraphicFramePr>
+            <a:graphic xmlns:a="http://schemas.openxmlformats.org/drawingml/2006/main">
+              <a:graphicData uri="http://schemas.openxmlformats.org/drawingml/2006/picture">
+                <pic:pic xmlns:pic="http://schemas.openxmlformats.org/drawingml/2006/picture">
+                  <pic:nvPicPr>
+                    <pic:cNvPr id="35" name="trellopt2.png"/>
+                    <pic:cNvPicPr/>
+                  </pic:nvPicPr>
+                  <pic:blipFill>
+                    <a:blip r:embed="rId10">
+                      <a:extLst>
+                        <a:ext uri="{28A0092B-C50C-407E-A947-70E740481C1C}">
+                          <a14:useLocalDpi xmlns:a14="http://schemas.microsoft.com/office/drawing/2010/main" val="0"/>
+                        </a:ext>
+                      </a:extLst>
+                    </a:blip>
+                    <a:stretch>
+                      <a:fillRect/>
+                    </a:stretch>
+                  </pic:blipFill>
+                  <pic:spPr>
+                    <a:xfrm>
+                      <a:off x="0" y="0"/>
+                      <a:ext cx="4999564" cy="4136577"/>
+                    </a:xfrm>
+                    <a:prstGeom prst="rect">
+                      <a:avLst/>
+                    </a:prstGeom>
+                  </pic:spPr>
+                </pic:pic>
+              </a:graphicData>
+            </a:graphic>
+          </wp:inline>
+        </w:drawing>
+      </w:r>
+    </w:p>
+    <w:p/>
+    <w:p>
+      <w:r>
+        <w:lastRenderedPageBreak/>
+        <w:t xml:space="preserve">De bovenstaande afbeeldingen zijn van onze planning die we gemaakt hebben in </w:t>
+      </w:r>
+      <w:proofErr w:type="spellStart"/>
+      <w:r>
+        <w:t>trello</w:t>
+      </w:r>
+      <w:proofErr w:type="spellEnd"/>
+      <w:r>
+        <w:t xml:space="preserve">. Wij hebben niet per </w:t>
+      </w:r>
+      <w:proofErr w:type="spellStart"/>
+      <w:r>
+        <w:t>itteratie</w:t>
+      </w:r>
+      <w:proofErr w:type="spellEnd"/>
+      <w:r>
+        <w:t xml:space="preserve"> een andere planning gemaakt, maar wij hebben er voor gekozen om in de zelfde </w:t>
+      </w:r>
+      <w:proofErr w:type="spellStart"/>
+      <w:r>
+        <w:t>Trello</w:t>
+      </w:r>
+      <w:proofErr w:type="spellEnd"/>
+      <w:r>
+        <w:t xml:space="preserve"> te werken. Hierbij hebben wij gewerkt met de voortgang van ons project waarbij we met kleuren deden aangeven waar het voor was en hoe ver we er mee waren. Ook hebben we belangrijke afspraken hier vastgelegd en onze ideeën opgeschreven.</w:t>
+      </w:r>
+    </w:p>
+    <w:p/>
+    <w:p>
+      <w:r>
+        <w:t xml:space="preserve">In de eerste sprint werd de </w:t>
+      </w:r>
+      <w:proofErr w:type="spellStart"/>
+      <w:r>
+        <w:t>Trello</w:t>
+      </w:r>
+      <w:proofErr w:type="spellEnd"/>
+      <w:r>
+        <w:t xml:space="preserve"> vooral gebruikt om onze ideeën en afspraken vast te leggen omdat wij toen nog geen product hadden om aan te werken. De </w:t>
+      </w:r>
+      <w:proofErr w:type="spellStart"/>
+      <w:r>
+        <w:t>Trello</w:t>
+      </w:r>
+      <w:proofErr w:type="spellEnd"/>
+      <w:r>
+        <w:t xml:space="preserve"> is ook in deze sprint op gezet op de manier zoals we het hele project zouden gebruiken.</w:t>
+      </w:r>
+    </w:p>
+    <w:p/>
+    <w:p>
+      <w:r>
+        <w:t xml:space="preserve">In de tweede sprint begonnen wij met het uitwerken van onze ideeën. Hier werd </w:t>
+      </w:r>
+      <w:proofErr w:type="spellStart"/>
+      <w:r>
+        <w:t>Trello</w:t>
+      </w:r>
+      <w:proofErr w:type="spellEnd"/>
+      <w:r>
+        <w:t xml:space="preserve"> vooral gebruikt om teken te verdelen zodat iedereen kon zien wie waar mee bezig was en wat de voortgang hiervan was. Dit heeft on goed geholpen omdat we hierdoor een goed overzicht hadden van hoe ver we waren in het project.</w:t>
+      </w:r>
+    </w:p>
+    <w:p/>
+    <w:p>
+      <w:r>
+        <w:t xml:space="preserve">In de derde sprint werd de </w:t>
+      </w:r>
+      <w:proofErr w:type="spellStart"/>
+      <w:r>
+        <w:t>Trello</w:t>
+      </w:r>
+      <w:proofErr w:type="spellEnd"/>
+      <w:r>
+        <w:t xml:space="preserve"> op dezelfde manier gebruikt als in de tweede sprint. Maar hier kwamen de taken wel iets dichter bij elkaar omdat we heel vel losse onderdelen in elkaar moesten gaan zetten tot een geheel. </w:t>
+      </w:r>
+      <w:r>
+        <w:t>Dit zorgde ervoor dat meerdere mensen aan een taak bezig waren in plaats van dat iedereen een eigen taak had.</w:t>
+      </w:r>
+    </w:p>
+    <w:p/>
+    <w:p>
+      <w:r>
+        <w:t>Uiteindelijk heeft de planning ons goed geholpen en we hebben het gehele traject een goed overzicht gehad op onze voortgang.</w:t>
+      </w:r>
       <w:r>
         <w:br w:type="page"/>
       </w:r>
@@ -4448,23 +5769,28 @@
       <w:pPr>
         <w:pStyle w:val="Heading1"/>
       </w:pPr>
+      <w:bookmarkStart w:id="6" w:name="_Toc441740498"/>
       <w:r>
         <w:lastRenderedPageBreak/>
-        <w:t>Verslagen over afspraak momenten</w:t>
-      </w:r>
+        <w:t>Reflectie totale project</w:t>
+      </w:r>
+      <w:bookmarkEnd w:id="6"/>
     </w:p>
     <w:p>
       <w:r>
-        <w:t>In de eerste afspraak die we met</w:t>
-      </w:r>
-      <w:r>
-        <w:t xml:space="preserve"> onze opdrachtgever hadden is er gesproken over het eerste concept dat we hadden bedacht. Hierin kwamen veel dingen naar boven die we in de uit eindelijke versie ook gebruikt hebben. Een daarvan is de minimap die we toen hadden bedacht die door de opdrachtgever goed ontvangen werd. Ook vond de opdrachtgever goed dat we dingen aan de bloedvaten deden toevoegen zolang het maar goed anatomisch correct bleef.</w:t>
+        <w:t>Tijdens dit project hebben we allemaal veel geleerd over de proftaak. We hebben geleerd hoe we moeten werken met de google cardboard waar eerder nog niemand van ons ooit mee had gewerkt. Ook hebben we met een opdrachtgever moeten werken die van buiten af komt. Alle keuzes in het proces hebben we met de opdrachtgever besproken en we hebben zijn taak met respect behandeld. Dit willen wij ook mee nemen naar latere proftaken omdat het altijd belangrijk i</w:t>
+      </w:r>
+      <w:r>
+        <w:t>s</w:t>
+      </w:r>
+      <w:r>
+        <w:t xml:space="preserve"> dat je goed correspondeert met je opdrachtgever. </w:t>
+      </w:r>
+      <w:r>
+        <w:t>We weten ook dat het niet verkeerd is om genoeg en tijdig feedback te vragen als je ergens mee vast zit. We vinden dat het project goed verlopen is en we zijn tevreden met ons eindproduct.</w:t>
       </w:r>
     </w:p>
-    <w:p/>
     <w:p>
-      <w:bookmarkStart w:id="1" w:name="_GoBack"/>
-      <w:bookmarkEnd w:id="1"/>
       <w:r>
         <w:br w:type="page"/>
       </w:r>
@@ -4473,18 +5799,101 @@
       <w:pPr>
         <w:pStyle w:val="Heading1"/>
       </w:pPr>
+      <w:bookmarkStart w:id="7" w:name="_Toc441740499"/>
+      <w:r>
+        <w:lastRenderedPageBreak/>
+        <w:t>Verslagen over afspraak momenten</w:t>
+      </w:r>
+      <w:bookmarkEnd w:id="7"/>
+    </w:p>
+    <w:p>
+      <w:r>
+        <w:t>Vergadering 27-11-2015</w:t>
+      </w:r>
+    </w:p>
+    <w:p>
+      <w:r>
+        <w:t>In de eerste afspraak die we met</w:t>
+      </w:r>
+      <w:r>
+        <w:t xml:space="preserve"> onze opdrachtgever hadden is er gesproken over het eerste concept dat we hadden bedacht. Hierin kwamen veel dingen naar boven die we in de uit eindelijke versie ook gebruikt hebben. Een daarvan is de </w:t>
+      </w:r>
+      <w:proofErr w:type="spellStart"/>
+      <w:r>
+        <w:t>minimap</w:t>
+      </w:r>
+      <w:proofErr w:type="spellEnd"/>
+      <w:r>
+        <w:t xml:space="preserve"> die we toen hadden bedacht die door de opdrachtgever goed ontvangen werd. Ook vond de opdrachtgever goed dat we dingen aan de bloedvaten deden toevoegen zolang het maar goed anatomisch correct bleef.</w:t>
+      </w:r>
+    </w:p>
+    <w:p/>
+    <w:p>
+      <w:r>
+        <w:t xml:space="preserve">Vergadering </w:t>
+      </w:r>
+      <w:r>
+        <w:t>11-12-2015</w:t>
+      </w:r>
+    </w:p>
+    <w:p>
+      <w:r>
+        <w:t>In deze afspraak hadden we met onze opdrachtgever het uit eindelijke concept besproken. Eerst was het idee om een level systeem in te bouwen bijvoorbeeld ga van het hart naar de maag. Maar nu hadden wij het idee voorgedragen om er een management systeem van te maken waarbij je het zuurstof gehalte van alle vitale organen hoog moest houden. Onze op drachtgever vond dit een geweldig idee en vervolgens gingen wij aan de slag om een eerste speelbare versie van het spel.</w:t>
+      </w:r>
+    </w:p>
+    <w:p/>
+    <w:p>
+      <w:r>
+        <w:t>Vergadering 08-01-2016</w:t>
+      </w:r>
+    </w:p>
+    <w:p>
+      <w:r>
+        <w:t xml:space="preserve">Hier lieten wij onze eerste speelbare versie van het spel zien aan de opdrachtgever en de docenten. Dit ging niet helemaal vlekkeloos omdat er toen nog verschillende problemen waren met de Google cardboard. De camera ging niet helemaal goed en de besturing werkte ook niet 100%. Maar wat we wel goed hadden was het lichaam waar je als speler in zit. </w:t>
+      </w:r>
+      <w:r>
+        <w:t>De docenten vroegen of dit wel goed kwam, maar wij hadden hier wel vertrouwen in.</w:t>
+      </w:r>
+    </w:p>
+    <w:p/>
+    <w:p>
+      <w:r>
+        <w:t>Vergadering 14-01-2016</w:t>
+      </w:r>
+    </w:p>
+    <w:p>
+      <w:r>
+        <w:t xml:space="preserve">Hier hadden we met de opdrachtgever besproken of het mogelijk was dat we usertests konden doen op onze doelgroep. De opdrachtgever vond dit een geweldig idee en begon gelijk een datum met ons in te plannen waarop we dit konden uitvoeren. Ook had hij een mede docent laten </w:t>
+      </w:r>
+      <w:r>
+        <w:t>weten dat wij dit wilde doen en hij was heel erg enthousiast en regelde een klas voor ons waarbij wij dit konden testen.</w:t>
+      </w:r>
+    </w:p>
+    <w:p>
+      <w:r>
+        <w:br w:type="page"/>
+      </w:r>
+    </w:p>
+    <w:p>
+      <w:pPr>
+        <w:pStyle w:val="Heading1"/>
+      </w:pPr>
+      <w:bookmarkStart w:id="8" w:name="_Toc441740500"/>
       <w:r>
         <w:lastRenderedPageBreak/>
         <w:t>Peerreviews</w:t>
       </w:r>
+      <w:bookmarkEnd w:id="8"/>
     </w:p>
     <w:p>
       <w:pPr>
         <w:pStyle w:val="Heading2"/>
       </w:pPr>
+      <w:bookmarkStart w:id="9" w:name="_Toc441740501"/>
       <w:r>
         <w:t>Kitty van der Ploeg</w:t>
       </w:r>
+      <w:bookmarkEnd w:id="9"/>
     </w:p>
     <w:p>
       <w:pPr>
@@ -4510,31 +5919,45 @@
         <w:rPr>
           <w:szCs w:val="20"/>
         </w:rPr>
-        <w:t xml:space="preserve">            Groep:</w:t>
-      </w:r>
-      <w:r>
-        <w:rPr>
-          <w:szCs w:val="20"/>
-        </w:rPr>
-        <w:t xml:space="preserve"> CardboardAffair</w:t>
-      </w:r>
-      <w:r>
-        <w:rPr>
-          <w:szCs w:val="20"/>
-        </w:rPr>
-        <w:t xml:space="preserve">              Datum:</w:t>
-      </w:r>
-      <w:r>
-        <w:rPr>
-          <w:szCs w:val="20"/>
-        </w:rPr>
-        <w:t xml:space="preserve"> 8-1-2016</w:t>
-      </w:r>
-      <w:r>
-        <w:rPr>
-          <w:szCs w:val="20"/>
-        </w:rPr>
-        <w:t xml:space="preserve">     </w:t>
+        <w:tab/>
+      </w:r>
+      <w:r>
+        <w:rPr>
+          <w:szCs w:val="20"/>
+        </w:rPr>
+        <w:tab/>
+      </w:r>
+      <w:r>
+        <w:rPr>
+          <w:szCs w:val="20"/>
+        </w:rPr>
+        <w:t xml:space="preserve">Groep: </w:t>
+      </w:r>
+      <w:proofErr w:type="spellStart"/>
+      <w:r>
+        <w:rPr>
+          <w:szCs w:val="20"/>
+        </w:rPr>
+        <w:t>CardboardAffair</w:t>
+      </w:r>
+      <w:proofErr w:type="spellEnd"/>
+      <w:r>
+        <w:rPr>
+          <w:szCs w:val="20"/>
+        </w:rPr>
+        <w:tab/>
+      </w:r>
+      <w:r>
+        <w:rPr>
+          <w:szCs w:val="20"/>
+        </w:rPr>
+        <w:tab/>
+      </w:r>
+      <w:r>
+        <w:rPr>
+          <w:szCs w:val="20"/>
+        </w:rPr>
+        <w:t>Datum: 8-1-2016</w:t>
       </w:r>
     </w:p>
     <w:p>
@@ -4547,13 +5970,7 @@
         <w:rPr>
           <w:szCs w:val="20"/>
         </w:rPr>
-        <w:t xml:space="preserve">       </w:t>
-      </w:r>
-      <w:r>
-        <w:rPr>
-          <w:szCs w:val="20"/>
-        </w:rPr>
-        <w:t xml:space="preserve">                               </w:t>
+        <w:t xml:space="preserve">                                      </w:t>
       </w:r>
     </w:p>
     <w:tbl>
@@ -5389,7 +6806,15 @@
     </w:p>
     <w:p>
       <w:r>
-        <w:t>De gehele groep is erg enthousiast over het project en dit is terug te zien in de werkhouding. Iedereen heeft een goede werkhouding en doet zonder moeilijk te doen zijn werk. Ook de kwaliteit van het werk geeft in zekere zin weer dat iedereen goede motivatie voor het project heeft.</w:t>
+        <w:t xml:space="preserve">De gehele groep is erg enthousiast over het project en dit is terug te zien in de werkhouding. Iedereen heeft een goede werkhouding en doet zonder moeilijk te doen zijn werk. Ook de kwaliteit van het werk geeft </w:t>
+      </w:r>
+      <w:proofErr w:type="gramStart"/>
+      <w:r>
+        <w:t>in zekere zin</w:t>
+      </w:r>
+      <w:proofErr w:type="gramEnd"/>
+      <w:r>
+        <w:t xml:space="preserve"> weer dat iedereen goede motivatie voor het project heeft.</w:t>
       </w:r>
     </w:p>
     <w:p>
@@ -5430,10 +6855,17 @@
       <w:pPr>
         <w:pStyle w:val="Heading2"/>
       </w:pPr>
+      <w:bookmarkStart w:id="10" w:name="_Toc441740502"/>
       <w:r>
         <w:lastRenderedPageBreak/>
-        <w:t>Hugo Leenen</w:t>
-      </w:r>
+        <w:t xml:space="preserve">Hugo </w:t>
+      </w:r>
+      <w:proofErr w:type="spellStart"/>
+      <w:r>
+        <w:t>Leenen</w:t>
+      </w:r>
+      <w:bookmarkEnd w:id="10"/>
+      <w:proofErr w:type="spellEnd"/>
     </w:p>
     <w:p>
       <w:pPr>
@@ -5453,7 +6885,67 @@
           <w:szCs w:val="20"/>
         </w:rPr>
         <w:tab/>
-        <w:t>Project:     Bloedsomloop                  Groep:     CardBoard Affairs         Datum:    8-1-2016</w:t>
+        <w:t xml:space="preserve">Project: </w:t>
+      </w:r>
+      <w:r>
+        <w:rPr>
+          <w:szCs w:val="20"/>
+        </w:rPr>
+        <w:t>Bloedsoml</w:t>
+      </w:r>
+      <w:r>
+        <w:rPr>
+          <w:szCs w:val="20"/>
+        </w:rPr>
+        <w:t>oop</w:t>
+      </w:r>
+      <w:r>
+        <w:rPr>
+          <w:szCs w:val="20"/>
+        </w:rPr>
+        <w:tab/>
+      </w:r>
+      <w:r>
+        <w:rPr>
+          <w:szCs w:val="20"/>
+        </w:rPr>
+        <w:tab/>
+        <w:t xml:space="preserve">Groep: </w:t>
+      </w:r>
+      <w:proofErr w:type="spellStart"/>
+      <w:r>
+        <w:rPr>
+          <w:szCs w:val="20"/>
+        </w:rPr>
+        <w:t>CardBoard</w:t>
+      </w:r>
+      <w:proofErr w:type="spellEnd"/>
+      <w:r>
+        <w:rPr>
+          <w:szCs w:val="20"/>
+        </w:rPr>
+        <w:t xml:space="preserve"> </w:t>
+      </w:r>
+      <w:proofErr w:type="spellStart"/>
+      <w:r>
+        <w:rPr>
+          <w:szCs w:val="20"/>
+        </w:rPr>
+        <w:t>Affairs</w:t>
+      </w:r>
+      <w:proofErr w:type="spellEnd"/>
+      <w:r>
+        <w:rPr>
+          <w:szCs w:val="20"/>
+        </w:rPr>
+        <w:tab/>
+        <w:t xml:space="preserve">Datum: </w:t>
+      </w:r>
+      <w:r>
+        <w:rPr>
+          <w:szCs w:val="20"/>
+        </w:rPr>
+        <w:t>8-1-2016</w:t>
       </w:r>
     </w:p>
     <w:p>
@@ -5894,7 +7386,21 @@
               <w:rPr>
                 <w:szCs w:val="20"/>
               </w:rPr>
-              <w:t>Goed bezig met vain builder werkt verder in eigen tijd.</w:t>
+              <w:t xml:space="preserve">Goed bezig met </w:t>
+            </w:r>
+            <w:proofErr w:type="spellStart"/>
+            <w:r>
+              <w:rPr>
+                <w:szCs w:val="20"/>
+              </w:rPr>
+              <w:t>vain</w:t>
+            </w:r>
+            <w:proofErr w:type="spellEnd"/>
+            <w:r>
+              <w:rPr>
+                <w:szCs w:val="20"/>
+              </w:rPr>
+              <w:t xml:space="preserve"> builder werkt verder in eigen tijd.</w:t>
             </w:r>
           </w:p>
         </w:tc>
@@ -6157,7 +7663,21 @@
               <w:rPr>
                 <w:szCs w:val="20"/>
               </w:rPr>
-              <w:t xml:space="preserve">Behandeld veel nieuwe onderwerpen heeft de vr sdk bekeken en proefjes ermee gedaan. </w:t>
+              <w:t xml:space="preserve">Behandeld veel nieuwe onderwerpen heeft de vr </w:t>
+            </w:r>
+            <w:proofErr w:type="spellStart"/>
+            <w:r>
+              <w:rPr>
+                <w:szCs w:val="20"/>
+              </w:rPr>
+              <w:t>sdk</w:t>
+            </w:r>
+            <w:proofErr w:type="spellEnd"/>
+            <w:r>
+              <w:rPr>
+                <w:szCs w:val="20"/>
+              </w:rPr>
+              <w:t xml:space="preserve"> bekeken en proefjes ermee gedaan. </w:t>
             </w:r>
           </w:p>
         </w:tc>
@@ -6195,7 +7715,23 @@
               <w:rPr>
                 <w:szCs w:val="20"/>
               </w:rPr>
-              <w:t>Is vaak visueel bezig 2d photoshop helpt anderen vaak.</w:t>
+              <w:t xml:space="preserve">Is vaak visueel bezig 2d </w:t>
+            </w:r>
+            <w:proofErr w:type="spellStart"/>
+            <w:proofErr w:type="gramStart"/>
+            <w:r>
+              <w:rPr>
+                <w:szCs w:val="20"/>
+              </w:rPr>
+              <w:t>photoshop</w:t>
+            </w:r>
+            <w:proofErr w:type="spellEnd"/>
+            <w:proofErr w:type="gramEnd"/>
+            <w:r>
+              <w:rPr>
+                <w:szCs w:val="20"/>
+              </w:rPr>
+              <w:t xml:space="preserve"> helpt anderen vaak.</w:t>
             </w:r>
           </w:p>
         </w:tc>
@@ -6412,19 +7948,7 @@
               <w:rPr>
                 <w:szCs w:val="20"/>
               </w:rPr>
-              <w:t xml:space="preserve">Helpt anderen neemt </w:t>
-            </w:r>
-            <w:r>
-              <w:rPr>
-                <w:szCs w:val="20"/>
-              </w:rPr>
-              <w:t>initiatief</w:t>
-            </w:r>
-            <w:r>
-              <w:rPr>
-                <w:szCs w:val="20"/>
-              </w:rPr>
-              <w:t>.</w:t>
+              <w:t>Helpt anderen neemt initiatief.</w:t>
             </w:r>
           </w:p>
         </w:tc>
@@ -6611,14 +8135,14 @@
               <w:rPr>
                 <w:szCs w:val="20"/>
               </w:rPr>
-              <w:t xml:space="preserve">Werk graag eraan maar zou meer tijd buiten </w:t>
+              <w:t xml:space="preserve">Werk graag eraan maar zou meer tijd buiten school </w:t>
             </w:r>
             <w:r>
               <w:rPr>
                 <w:szCs w:val="20"/>
               </w:rPr>
               <w:lastRenderedPageBreak/>
-              <w:t>school eraan besteden.</w:t>
+              <w:t>eraan besteden.</w:t>
             </w:r>
           </w:p>
         </w:tc>
@@ -6638,14 +8162,7 @@
                 <w:szCs w:val="20"/>
               </w:rPr>
               <w:lastRenderedPageBreak/>
-              <w:t xml:space="preserve">Werkt soms buiten school verder om </w:t>
-            </w:r>
-            <w:r>
-              <w:rPr>
-                <w:szCs w:val="20"/>
-              </w:rPr>
-              <w:lastRenderedPageBreak/>
-              <w:t>product verder te helpen.</w:t>
+              <w:t>Werkt soms buiten school verder om product verder te helpen.</w:t>
             </w:r>
           </w:p>
         </w:tc>
@@ -6660,12 +8177,19 @@
                 <w:szCs w:val="20"/>
               </w:rPr>
             </w:pPr>
-            <w:r>
-              <w:rPr>
-                <w:szCs w:val="20"/>
-              </w:rPr>
-              <w:lastRenderedPageBreak/>
-              <w:t xml:space="preserve">Werkt goed mee. Doet zijn ding doet het goed. </w:t>
+            <w:proofErr w:type="gramStart"/>
+            <w:r>
+              <w:rPr>
+                <w:szCs w:val="20"/>
+              </w:rPr>
+              <w:t xml:space="preserve">Werkt goed mee. </w:t>
+            </w:r>
+            <w:proofErr w:type="gramEnd"/>
+            <w:r>
+              <w:rPr>
+                <w:szCs w:val="20"/>
+              </w:rPr>
+              <w:t xml:space="preserve">Doet zijn ding doet het goed. </w:t>
             </w:r>
           </w:p>
         </w:tc>
@@ -6901,12 +8425,14 @@
                 <w:szCs w:val="20"/>
               </w:rPr>
             </w:pPr>
+            <w:proofErr w:type="gramStart"/>
             <w:r>
               <w:rPr>
                 <w:szCs w:val="20"/>
               </w:rPr>
               <w:t>Werkt erg geconcentreerd kan daardoor soms moeilijk worden aangesproken</w:t>
             </w:r>
+            <w:proofErr w:type="gramEnd"/>
           </w:p>
         </w:tc>
         <w:tc>
@@ -6924,8 +8450,16 @@
               <w:rPr>
                 <w:szCs w:val="20"/>
               </w:rPr>
-              <w:t xml:space="preserve">Bemoeit zich niet snel met anderen. Werkt ook geconcentreerd. </w:t>
-            </w:r>
+              <w:t xml:space="preserve">Bemoeit zich niet snel met anderen. </w:t>
+            </w:r>
+            <w:proofErr w:type="gramStart"/>
+            <w:r>
+              <w:rPr>
+                <w:szCs w:val="20"/>
+              </w:rPr>
+              <w:t xml:space="preserve">Werkt ook geconcentreerd. </w:t>
+            </w:r>
+            <w:proofErr w:type="gramEnd"/>
           </w:p>
         </w:tc>
         <w:tc>
@@ -6939,11 +8473,19 @@
                 <w:szCs w:val="20"/>
               </w:rPr>
             </w:pPr>
-            <w:r>
-              <w:rPr>
-                <w:szCs w:val="20"/>
-              </w:rPr>
-              <w:t>Werkt goed. Zou meer mogen overleggen maar manier nu is prima.</w:t>
+            <w:proofErr w:type="gramStart"/>
+            <w:r>
+              <w:rPr>
+                <w:szCs w:val="20"/>
+              </w:rPr>
+              <w:t xml:space="preserve">Werkt goed. </w:t>
+            </w:r>
+            <w:proofErr w:type="gramEnd"/>
+            <w:r>
+              <w:rPr>
+                <w:szCs w:val="20"/>
+              </w:rPr>
+              <w:t>Zou meer mogen overleggen maar manier nu is prima.</w:t>
             </w:r>
           </w:p>
         </w:tc>
@@ -7002,81 +8544,108 @@
     <w:p>
       <w:pPr>
         <w:pStyle w:val="Heading2"/>
-        <w:rPr>
-          <w:lang w:val="en-US"/>
-        </w:rPr>
       </w:pPr>
-      <w:r>
-        <w:rPr>
-          <w:lang w:val="en-US"/>
-        </w:rPr>
+      <w:bookmarkStart w:id="11" w:name="_Toc441740503"/>
+      <w:r>
         <w:lastRenderedPageBreak/>
         <w:t>Ruud Hagens</w:t>
       </w:r>
+      <w:bookmarkEnd w:id="11"/>
     </w:p>
     <w:p>
       <w:pPr>
         <w:rPr>
           <w:szCs w:val="20"/>
-          <w:lang w:val="en-US"/>
         </w:rPr>
       </w:pPr>
       <w:r>
         <w:rPr>
           <w:b/>
           <w:szCs w:val="20"/>
-          <w:lang w:val="en-US"/>
         </w:rPr>
         <w:t>IPV-formulier</w:t>
       </w:r>
       <w:r>
         <w:rPr>
           <w:szCs w:val="20"/>
-          <w:lang w:val="en-US"/>
         </w:rPr>
         <w:tab/>
-        <w:t xml:space="preserve">Project: The little red blood cel that could           Groep: </w:t>
-      </w:r>
-      <w:r>
-        <w:rPr>
-          <w:szCs w:val="20"/>
-          <w:lang w:val="en-US"/>
-        </w:rPr>
-        <w:t>Cardboard affaire</w:t>
-      </w:r>
-      <w:r>
-        <w:rPr>
-          <w:szCs w:val="20"/>
-          <w:lang w:val="en-US"/>
-        </w:rPr>
-        <w:t xml:space="preserve">             Datum: </w:t>
-      </w:r>
-      <w:r>
-        <w:rPr>
-          <w:szCs w:val="20"/>
-          <w:lang w:val="en-US"/>
-        </w:rPr>
-        <w:t>08-01-2016</w:t>
-      </w:r>
-      <w:r>
-        <w:rPr>
-          <w:szCs w:val="20"/>
-          <w:lang w:val="en-US"/>
-        </w:rPr>
-        <w:t xml:space="preserve">    </w:t>
-      </w:r>
+        <w:t xml:space="preserve">Project: The </w:t>
+      </w:r>
+      <w:proofErr w:type="spellStart"/>
+      <w:r>
+        <w:rPr>
+          <w:szCs w:val="20"/>
+        </w:rPr>
+        <w:t>little</w:t>
+      </w:r>
+      <w:proofErr w:type="spellEnd"/>
+      <w:r>
+        <w:rPr>
+          <w:szCs w:val="20"/>
+        </w:rPr>
+        <w:t xml:space="preserve"> red </w:t>
+      </w:r>
+      <w:proofErr w:type="spellStart"/>
+      <w:r>
+        <w:rPr>
+          <w:szCs w:val="20"/>
+        </w:rPr>
+        <w:t>blood</w:t>
+      </w:r>
+      <w:proofErr w:type="spellEnd"/>
+      <w:r>
+        <w:rPr>
+          <w:szCs w:val="20"/>
+        </w:rPr>
+        <w:t xml:space="preserve"> cel </w:t>
+      </w:r>
+      <w:proofErr w:type="spellStart"/>
+      <w:r>
+        <w:rPr>
+          <w:szCs w:val="20"/>
+        </w:rPr>
+        <w:t>that</w:t>
+      </w:r>
+      <w:proofErr w:type="spellEnd"/>
+      <w:r>
+        <w:rPr>
+          <w:szCs w:val="20"/>
+        </w:rPr>
+        <w:t xml:space="preserve"> </w:t>
+      </w:r>
+      <w:proofErr w:type="spellStart"/>
+      <w:r>
+        <w:rPr>
+          <w:szCs w:val="20"/>
+        </w:rPr>
+        <w:t>could</w:t>
+      </w:r>
+      <w:proofErr w:type="spellEnd"/>
+      <w:r>
+        <w:rPr>
+          <w:szCs w:val="20"/>
+        </w:rPr>
+        <w:t xml:space="preserve">           Groep: Cardboard affaire             Datum: </w:t>
+      </w:r>
+      <w:proofErr w:type="gramStart"/>
+      <w:r>
+        <w:rPr>
+          <w:szCs w:val="20"/>
+        </w:rPr>
+        <w:t xml:space="preserve">08-01-2016    </w:t>
+      </w:r>
+      <w:proofErr w:type="gramEnd"/>
     </w:p>
     <w:p>
       <w:pPr>
         <w:rPr>
           <w:szCs w:val="20"/>
-          <w:lang w:val="en-US"/>
         </w:rPr>
       </w:pPr>
       <w:r>
         <w:rPr>
           <w:szCs w:val="20"/>
-          <w:lang w:val="en-US"/>
         </w:rPr>
         <w:t xml:space="preserve">                                      </w:t>
       </w:r>
@@ -8018,7 +9587,21 @@
         <w:rPr>
           <w:szCs w:val="20"/>
         </w:rPr>
-        <w:t>tijdens vergaderingen, bijdrage aan de werksfeer, onderhandelingsvaardigheid en in het algemeen  invloed op medestudenten en docenten.</w:t>
+        <w:t xml:space="preserve">tijdens vergaderingen, bijdrage aan de werksfeer, onderhandelingsvaardigheid en in het </w:t>
+      </w:r>
+      <w:proofErr w:type="gramStart"/>
+      <w:r>
+        <w:rPr>
+          <w:szCs w:val="20"/>
+        </w:rPr>
+        <w:t xml:space="preserve">algemeen  </w:t>
+      </w:r>
+      <w:proofErr w:type="gramEnd"/>
+      <w:r>
+        <w:rPr>
+          <w:szCs w:val="20"/>
+        </w:rPr>
+        <w:t>invloed op medestudenten en docenten.</w:t>
       </w:r>
     </w:p>
     <w:p>
@@ -8067,7 +9650,21 @@
         <w:rPr>
           <w:szCs w:val="20"/>
         </w:rPr>
-        <w:t>Per punt zijn de volgende beoordelingen mogelijk: ++, +, 0, - en -- .</w:t>
+        <w:t>Per punt zijn de volgende beoordelingen mogelijk: ++, +, 0, - en</w:t>
+      </w:r>
+      <w:proofErr w:type="gramStart"/>
+      <w:r>
+        <w:rPr>
+          <w:szCs w:val="20"/>
+        </w:rPr>
+        <w:t xml:space="preserve"> --</w:t>
+      </w:r>
+      <w:proofErr w:type="gramEnd"/>
+      <w:r>
+        <w:rPr>
+          <w:szCs w:val="20"/>
+        </w:rPr>
+        <w:t xml:space="preserve"> .</w:t>
       </w:r>
     </w:p>
     <w:p>
@@ -8100,7 +9697,21 @@
         <w:rPr>
           <w:szCs w:val="20"/>
         </w:rPr>
-        <w:t xml:space="preserve">Zeer goed is ++, goed is +, matig is – en slecht is --. </w:t>
+        <w:t>Zeer goed is ++, goed is +, matig is – en slecht is</w:t>
+      </w:r>
+      <w:proofErr w:type="gramStart"/>
+      <w:r>
+        <w:rPr>
+          <w:szCs w:val="20"/>
+        </w:rPr>
+        <w:t xml:space="preserve"> --</w:t>
+      </w:r>
+      <w:proofErr w:type="gramEnd"/>
+      <w:r>
+        <w:rPr>
+          <w:szCs w:val="20"/>
+        </w:rPr>
+        <w:t xml:space="preserve">. </w:t>
       </w:r>
     </w:p>
     <w:p>
@@ -8266,10 +9877,17 @@
       <w:pPr>
         <w:pStyle w:val="Heading2"/>
       </w:pPr>
+      <w:bookmarkStart w:id="12" w:name="_Toc441740504"/>
       <w:r>
         <w:lastRenderedPageBreak/>
-        <w:t>Bas Corpelijn</w:t>
-      </w:r>
+        <w:t xml:space="preserve">Bas </w:t>
+      </w:r>
+      <w:proofErr w:type="spellStart"/>
+      <w:r>
+        <w:t>Corpelijn</w:t>
+      </w:r>
+      <w:bookmarkEnd w:id="12"/>
+      <w:proofErr w:type="spellEnd"/>
     </w:p>
     <w:p>
       <w:pPr>
@@ -8289,79 +9907,29 @@
           <w:szCs w:val="20"/>
         </w:rPr>
         <w:tab/>
-        <w:t>Project:</w:t>
-      </w:r>
-      <w:r>
-        <w:rPr>
-          <w:szCs w:val="20"/>
-        </w:rPr>
-        <w:t xml:space="preserve"> Bloedgame 1</w:t>
-      </w:r>
-      <w:r>
-        <w:rPr>
-          <w:szCs w:val="20"/>
-        </w:rPr>
-        <w:t xml:space="preserve">    </w:t>
-      </w:r>
-      <w:r>
-        <w:rPr>
-          <w:szCs w:val="20"/>
-        </w:rPr>
-        <w:t xml:space="preserve"> </w:t>
-      </w:r>
-      <w:r>
-        <w:rPr>
-          <w:szCs w:val="20"/>
-        </w:rPr>
-        <w:t xml:space="preserve"> </w:t>
-      </w:r>
-      <w:r>
-        <w:rPr>
-          <w:szCs w:val="20"/>
-        </w:rPr>
-        <w:t xml:space="preserve"> </w:t>
-      </w:r>
-      <w:r>
-        <w:rPr>
-          <w:szCs w:val="20"/>
-        </w:rPr>
-        <w:t xml:space="preserve">    Groep:</w:t>
-      </w:r>
-      <w:r>
-        <w:rPr>
-          <w:szCs w:val="20"/>
-        </w:rPr>
-        <w:t xml:space="preserve"> Cardboard affair</w:t>
-      </w:r>
-      <w:r>
-        <w:rPr>
-          <w:szCs w:val="20"/>
-        </w:rPr>
-        <w:t xml:space="preserve">   </w:t>
-      </w:r>
-      <w:r>
-        <w:rPr>
-          <w:szCs w:val="20"/>
-        </w:rPr>
-        <w:t xml:space="preserve">   </w:t>
-      </w:r>
-      <w:r>
-        <w:rPr>
-          <w:szCs w:val="20"/>
-        </w:rPr>
-        <w:t xml:space="preserve">       Datum:</w:t>
-      </w:r>
-      <w:r>
-        <w:rPr>
-          <w:szCs w:val="20"/>
-        </w:rPr>
-        <w:t xml:space="preserve"> 8-1-2016</w:t>
-      </w:r>
-      <w:r>
-        <w:rPr>
-          <w:szCs w:val="20"/>
-        </w:rPr>
-        <w:t xml:space="preserve"> </w:t>
+        <w:t xml:space="preserve">Project: Bloedgame 1           Groep: Cardboard </w:t>
+      </w:r>
+      <w:proofErr w:type="spellStart"/>
+      <w:proofErr w:type="gramStart"/>
+      <w:r>
+        <w:rPr>
+          <w:szCs w:val="20"/>
+        </w:rPr>
+        <w:t>affair</w:t>
+      </w:r>
+      <w:proofErr w:type="spellEnd"/>
+      <w:r>
+        <w:rPr>
+          <w:szCs w:val="20"/>
+        </w:rPr>
+        <w:t xml:space="preserve">             </w:t>
+      </w:r>
+      <w:proofErr w:type="gramEnd"/>
+      <w:r>
+        <w:rPr>
+          <w:szCs w:val="20"/>
+        </w:rPr>
+        <w:t xml:space="preserve">Datum: 8-1-2016 </w:t>
       </w:r>
     </w:p>
     <w:p>
@@ -8494,14 +10062,16 @@
               <w:rPr>
                 <w:szCs w:val="20"/>
               </w:rPr>
-              <w:t>Ingevuld door:</w:t>
-            </w:r>
-            <w:r>
-              <w:rPr>
-                <w:szCs w:val="20"/>
-              </w:rPr>
-              <w:t xml:space="preserve"> Bas Corpelijn</w:t>
-            </w:r>
+              <w:t xml:space="preserve">Ingevuld door: Bas </w:t>
+            </w:r>
+            <w:proofErr w:type="spellStart"/>
+            <w:r>
+              <w:rPr>
+                <w:szCs w:val="20"/>
+              </w:rPr>
+              <w:t>Corpelijn</w:t>
+            </w:r>
+            <w:proofErr w:type="spellEnd"/>
           </w:p>
         </w:tc>
       </w:tr>
@@ -9413,7 +10983,21 @@
         <w:rPr>
           <w:szCs w:val="20"/>
         </w:rPr>
-        <w:t>tijdens vergaderingen, bijdrage aan de werksfeer, onderhandelingsvaardigheid en in het algemeen  invloed op medestudenten en docenten.</w:t>
+        <w:t xml:space="preserve">tijdens vergaderingen, bijdrage aan de werksfeer, onderhandelingsvaardigheid en in het </w:t>
+      </w:r>
+      <w:proofErr w:type="gramStart"/>
+      <w:r>
+        <w:rPr>
+          <w:szCs w:val="20"/>
+        </w:rPr>
+        <w:t xml:space="preserve">algemeen  </w:t>
+      </w:r>
+      <w:proofErr w:type="gramEnd"/>
+      <w:r>
+        <w:rPr>
+          <w:szCs w:val="20"/>
+        </w:rPr>
+        <w:t>invloed op medestudenten en docenten.</w:t>
       </w:r>
     </w:p>
     <w:p>
@@ -9572,10 +11156,12 @@
       <w:pPr>
         <w:pStyle w:val="Heading2"/>
       </w:pPr>
+      <w:bookmarkStart w:id="13" w:name="_Toc441740505"/>
       <w:r>
         <w:lastRenderedPageBreak/>
         <w:t>Joey Nieuwkoop</w:t>
       </w:r>
+      <w:bookmarkEnd w:id="13"/>
     </w:p>
     <w:p>
       <w:pPr>
@@ -9595,19 +11181,7 @@
           <w:szCs w:val="20"/>
         </w:rPr>
         <w:tab/>
-        <w:t xml:space="preserve">Project: Proftaak GD P3-P4   Groep: </w:t>
-      </w:r>
-      <w:r>
-        <w:rPr>
-          <w:szCs w:val="20"/>
-        </w:rPr>
-        <w:t>TRBTC</w:t>
-      </w:r>
-      <w:r>
-        <w:rPr>
-          <w:szCs w:val="20"/>
-        </w:rPr>
-        <w:t xml:space="preserve">              </w:t>
+        <w:t xml:space="preserve">Project: Proftaak GD P3-P4   Groep: TRBTC              </w:t>
       </w:r>
       <w:r>
         <w:rPr>
@@ -9620,13 +11194,16 @@
           <w:szCs w:val="20"/>
         </w:rPr>
         <w:tab/>
-      </w:r>
-      <w:r>
-        <w:rPr>
-          <w:szCs w:val="20"/>
-        </w:rPr>
-        <w:t xml:space="preserve">Datum: 08-01-2016    </w:t>
-      </w:r>
+        <w:t xml:space="preserve">Datum: </w:t>
+      </w:r>
+      <w:proofErr w:type="gramStart"/>
+      <w:r>
+        <w:rPr>
+          <w:szCs w:val="20"/>
+        </w:rPr>
+        <w:t xml:space="preserve">08-01-2016    </w:t>
+      </w:r>
+      <w:proofErr w:type="gramEnd"/>
     </w:p>
     <w:p>
       <w:pPr>
@@ -9766,13 +11343,7 @@
               <w:rPr>
                 <w:szCs w:val="20"/>
               </w:rPr>
-              <w:t>Ingevuld door:</w:t>
-            </w:r>
-            <w:r>
-              <w:rPr>
-                <w:szCs w:val="20"/>
-              </w:rPr>
-              <w:t xml:space="preserve"> Joey Nieuwkoop</w:t>
+              <w:t>Ingevuld door: Joey Nieuwkoop</w:t>
             </w:r>
           </w:p>
         </w:tc>
@@ -10638,7 +12209,23 @@
     </w:p>
     <w:p>
       <w:r>
-        <w:t>Groepsleden opereren wel goed als lid van team, ook al is de beoordeling hier misschien middelmatig, dit is beoordeeld vanuit hoe het in de gehele groep is gebeurd, waarbij de bijdrage in de werksfeer bijvoorbeeld wel gewoon goed ligt, is het invloed op medestudentn en docenten anders dan bij deandere groepsleden. Als voorbeeld gegeven dat een vraag voor assistentie vaker naar bepaalde studenten gaat en minder naar anderen.</w:t>
+        <w:t xml:space="preserve">Groepsleden opereren wel goed als lid van team, ook al is de beoordeling hier misschien middelmatig, dit is beoordeeld vanuit hoe het in de gehele groep is gebeurd, waarbij de bijdrage in de werksfeer bijvoorbeeld wel gewoon goed ligt, is het invloed op </w:t>
+      </w:r>
+      <w:proofErr w:type="spellStart"/>
+      <w:r>
+        <w:t>medestudentn</w:t>
+      </w:r>
+      <w:proofErr w:type="spellEnd"/>
+      <w:r>
+        <w:t xml:space="preserve"> en docenten anders dan bij </w:t>
+      </w:r>
+      <w:proofErr w:type="spellStart"/>
+      <w:r>
+        <w:t>deandere</w:t>
+      </w:r>
+      <w:proofErr w:type="spellEnd"/>
+      <w:r>
+        <w:t xml:space="preserve"> groepsleden. Als voorbeeld gegeven dat een vraag voor assistentie vaker naar bepaalde studenten gaat en minder naar anderen.</w:t>
       </w:r>
     </w:p>
     <w:p>
@@ -10648,7 +12235,15 @@
     </w:p>
     <w:p>
       <w:r>
-        <w:t>Communicatie hierdoor lag het ook minder qua tijdig hulp vragen, dit werdt wel gedaan maar naar mijn mening te laat, waardoor er veel tijd ‘verspild’ is aan te lang vastzitten aan een bepaald onderwerp.</w:t>
+        <w:t xml:space="preserve">Communicatie hierdoor lag het ook minder qua tijdig hulp vragen, dit </w:t>
+      </w:r>
+      <w:proofErr w:type="spellStart"/>
+      <w:r>
+        <w:t>werdt</w:t>
+      </w:r>
+      <w:proofErr w:type="spellEnd"/>
+      <w:r>
+        <w:t xml:space="preserve"> wel gedaan maar naar mijn mening te laat, waardoor er veel tijd ‘verspild’ is aan te lang vastzitten aan een bepaald onderwerp.</w:t>
       </w:r>
     </w:p>
     <w:p/>
@@ -10667,12 +12262,386 @@
     </w:p>
     <w:p>
       <w:r>
-        <w:t xml:space="preserve">Voor de volgende sprint ga ik zelf beter de tijden bijhouden hoelang ik met iets bezig ben, als ik er achterkom dat ik lang vastzit op een bepaald onderwerp waardoor de dreiging komt dat ik over de geplande tijd heen ga, om vervolgens dan al assistentie te vragen. Hierbij ook meer in de gaten houden wat de rest van de groep aan het doen is, misschien toch wel meer een ‘leidende’ rol nemen zodat er niet meer mensen in deze situatie komen. Wij hebben hier namelijk zoals aangegeven in de toelichting, teveel tijd op verloren. Misschien mensen meer aan het werk zetten op het moment dat ze niet weten wat te doen. Voor de sprint dus ook duidelijkere taken maken, meerdere kleine taken maken die makkelijk op te lossen zijn, maar niet nodig zijn voor de core van het spel, zodat in tijden dat mensen even een half uurtje moeten wachten opdat iemand anders klaar is zodat deze persoon hem kan helpen, er iets te doen is voor deze mensen wat het spel beter maakt in aesthetics maar niet zozeer in mechanics. </w:t>
+        <w:t xml:space="preserve">Voor de volgende sprint ga ik zelf beter de tijden bijhouden hoelang ik met iets bezig ben, als ik er </w:t>
+      </w:r>
+      <w:proofErr w:type="spellStart"/>
+      <w:r>
+        <w:t>achterkom</w:t>
+      </w:r>
+      <w:proofErr w:type="spellEnd"/>
+      <w:r>
+        <w:t xml:space="preserve"> dat ik lang vastzit op een bepaald onderwerp waardoor de dreiging komt dat ik over de geplande tijd heen ga, om vervolgens dan al assistentie te vragen. Hierbij ook meer in de gaten houden wat de rest van de groep aan het doen is, misschien toch wel meer een ‘leidende’ rol nemen zodat er niet meer mensen in deze situatie komen. Wij hebben hier namelijk zoals aangegeven in de toelichting, teveel tijd op verloren. Misschien mensen meer aan het werk zetten op het moment dat ze niet weten wat te doen. Voor de sprint dus ook duidelijkere taken maken, meerdere kleine taken maken die </w:t>
+      </w:r>
+      <w:proofErr w:type="gramStart"/>
+      <w:r>
+        <w:t>makkelijk</w:t>
+      </w:r>
+      <w:proofErr w:type="gramEnd"/>
+      <w:r>
+        <w:t xml:space="preserve"> op te lossen zijn, maar niet nodig zijn voor de </w:t>
+      </w:r>
+      <w:proofErr w:type="spellStart"/>
+      <w:r>
+        <w:t>core</w:t>
+      </w:r>
+      <w:proofErr w:type="spellEnd"/>
+      <w:r>
+        <w:t xml:space="preserve"> van het spel, zodat in tijden dat mensen even een half uurtje moeten wachten opdat iemand anders klaar is zodat deze persoon hem kan helpen, er iets te doen is voor deze mensen wat het spel beter maakt in </w:t>
+      </w:r>
+      <w:proofErr w:type="spellStart"/>
+      <w:r>
+        <w:t>aesthetics</w:t>
+      </w:r>
+      <w:proofErr w:type="spellEnd"/>
+      <w:r>
+        <w:t xml:space="preserve"> maar niet zozeer in </w:t>
+      </w:r>
+      <w:proofErr w:type="spellStart"/>
+      <w:r>
+        <w:t>mechanics</w:t>
+      </w:r>
+      <w:proofErr w:type="spellEnd"/>
+      <w:r>
+        <w:t xml:space="preserve">. </w:t>
+      </w:r>
+    </w:p>
+    <w:p>
+      <w:r>
+        <w:br w:type="page"/>
+      </w:r>
+    </w:p>
+    <w:p>
+      <w:pPr>
+        <w:pStyle w:val="Heading1"/>
+      </w:pPr>
+      <w:bookmarkStart w:id="14" w:name="_Toc441740506"/>
+      <w:r>
+        <w:lastRenderedPageBreak/>
+        <w:t>Usertest Fontys Mens &amp; Gezondheid 19-01-2016</w:t>
+      </w:r>
+      <w:bookmarkEnd w:id="14"/>
+    </w:p>
+    <w:p>
+      <w:pPr>
+        <w:pStyle w:val="Heading2"/>
+      </w:pPr>
+      <w:bookmarkStart w:id="15" w:name="_Toc441740507"/>
+      <w:r>
+        <w:t>Testgroep: Deeltijd studenten</w:t>
+      </w:r>
+      <w:bookmarkEnd w:id="15"/>
+    </w:p>
+    <w:p>
+      <w:pPr>
+        <w:pStyle w:val="NoSpacing"/>
+        <w:rPr>
+          <w:lang w:val="nl-NL"/>
+        </w:rPr>
+      </w:pPr>
+    </w:p>
+    <w:p>
+      <w:pPr>
+        <w:pStyle w:val="NoSpacing"/>
+        <w:rPr>
+          <w:lang w:val="nl-NL"/>
+        </w:rPr>
+      </w:pPr>
+      <w:r>
+        <w:rPr>
+          <w:lang w:val="nl-NL"/>
+        </w:rPr>
+        <w:t xml:space="preserve">Afgelopen dinsdag zijn we met onze groep ‘Cardboard </w:t>
+      </w:r>
+      <w:proofErr w:type="spellStart"/>
+      <w:r>
+        <w:rPr>
+          <w:lang w:val="nl-NL"/>
+        </w:rPr>
+        <w:t>Affair</w:t>
+      </w:r>
+      <w:proofErr w:type="spellEnd"/>
+      <w:r>
+        <w:rPr>
+          <w:lang w:val="nl-NL"/>
+        </w:rPr>
+        <w:t>’ naar de opleiding van Mens en Gezondheid geweest om ons spel te laten testen door een aantal studenten. Deze studenten hebben ons vervolgens feedback op het spel gegeven over hoe ze het ervaren hebben, en daarbij ook onze vraag beantwoord die stond: “Kan de student(e) de weg vinden?”.</w:t>
+      </w:r>
+    </w:p>
+    <w:p>
+      <w:pPr>
+        <w:pStyle w:val="NoSpacing"/>
+        <w:rPr>
+          <w:lang w:val="nl-NL"/>
+        </w:rPr>
+      </w:pPr>
+    </w:p>
+    <w:p>
+      <w:pPr>
+        <w:pStyle w:val="NoSpacing"/>
+        <w:rPr>
+          <w:lang w:val="nl-NL"/>
+        </w:rPr>
+      </w:pPr>
+      <w:r>
+        <w:rPr>
+          <w:lang w:val="nl-NL"/>
+        </w:rPr>
+        <w:t xml:space="preserve">Aan het einde van iedere spelsessie van een student(e) hebben wij aan die persoon gevraagd wat hun mening over het spel is en daarbij ook hoe ze het ervaren hebben om te navigeren naar bepaalde organen. </w:t>
+      </w:r>
+    </w:p>
+    <w:p>
+      <w:pPr>
+        <w:pStyle w:val="NoSpacing"/>
+        <w:rPr>
+          <w:lang w:val="nl-NL"/>
+        </w:rPr>
+      </w:pPr>
+      <w:r>
+        <w:rPr>
+          <w:lang w:val="nl-NL"/>
+        </w:rPr>
+        <w:t>De antwoorden kwamen neer op twee conclusies:</w:t>
+      </w:r>
+    </w:p>
+    <w:p>
+      <w:pPr>
+        <w:pStyle w:val="NoSpacing"/>
+        <w:numPr>
+          <w:ilvl w:val="0"/>
+          <w:numId w:val="3"/>
+        </w:numPr>
+        <w:rPr>
+          <w:lang w:val="nl-NL"/>
+        </w:rPr>
+      </w:pPr>
+      <w:r>
+        <w:rPr>
+          <w:lang w:val="nl-NL"/>
+        </w:rPr>
+        <w:t>Het was duidelijk te zien op de map waar je was, en dus waar je heen moest.</w:t>
+      </w:r>
+    </w:p>
+    <w:p>
+      <w:pPr>
+        <w:pStyle w:val="NoSpacing"/>
+        <w:numPr>
+          <w:ilvl w:val="0"/>
+          <w:numId w:val="3"/>
+        </w:numPr>
+        <w:rPr>
+          <w:lang w:val="nl-NL"/>
+        </w:rPr>
+      </w:pPr>
+      <w:r>
+        <w:rPr>
+          <w:lang w:val="nl-NL"/>
+        </w:rPr>
+        <w:t>Het was onduidelijk te zien wanneer je in het spel een bepaald orgaan hebt bereikt.</w:t>
+      </w:r>
+    </w:p>
+    <w:p>
+      <w:pPr>
+        <w:pStyle w:val="NoSpacing"/>
+        <w:rPr>
+          <w:lang w:val="nl-NL"/>
+        </w:rPr>
+      </w:pPr>
+    </w:p>
+    <w:p>
+      <w:pPr>
+        <w:pStyle w:val="NoSpacing"/>
+        <w:rPr>
+          <w:lang w:val="nl-NL"/>
+        </w:rPr>
+      </w:pPr>
+      <w:r>
+        <w:rPr>
+          <w:lang w:val="nl-NL"/>
+        </w:rPr>
+        <w:t xml:space="preserve">Wij hebben zelf meegekeken met het spel omdat we het via </w:t>
+      </w:r>
+      <w:proofErr w:type="spellStart"/>
+      <w:r>
+        <w:rPr>
+          <w:lang w:val="nl-NL"/>
+        </w:rPr>
+        <w:t>UnityRemote</w:t>
+      </w:r>
+      <w:proofErr w:type="spellEnd"/>
+      <w:r>
+        <w:rPr>
+          <w:lang w:val="nl-NL"/>
+        </w:rPr>
+        <w:t xml:space="preserve"> in plaats van het gebruiken van een logfile, dit ook als reden dat de </w:t>
+      </w:r>
+      <w:proofErr w:type="spellStart"/>
+      <w:r>
+        <w:rPr>
+          <w:lang w:val="nl-NL"/>
+        </w:rPr>
+        <w:t>build</w:t>
+      </w:r>
+      <w:proofErr w:type="spellEnd"/>
+      <w:r>
+        <w:rPr>
+          <w:lang w:val="nl-NL"/>
+        </w:rPr>
+        <w:t xml:space="preserve"> van ons spel niet speelbaar was.</w:t>
+      </w:r>
+    </w:p>
+    <w:p>
+      <w:pPr>
+        <w:pStyle w:val="NoSpacing"/>
+        <w:rPr>
+          <w:lang w:val="nl-NL"/>
+        </w:rPr>
+      </w:pPr>
+    </w:p>
+    <w:p>
+      <w:pPr>
+        <w:pStyle w:val="NoSpacing"/>
+        <w:rPr>
+          <w:lang w:val="nl-NL"/>
+        </w:rPr>
+      </w:pPr>
+      <w:r>
+        <w:rPr>
+          <w:lang w:val="nl-NL"/>
+        </w:rPr>
+        <w:t xml:space="preserve">Naast onze doelstelling te beantwoorden hebben wij op het einde van de speelsessie ook extra feedback gekregen. Deze punten waren dat ze alleen maar aan het navigeren waren (Het spel had op dit moment niet het zuurstof afgeven en halen aspect, daarbij ook niet het management spel) en dat de tekst onder de </w:t>
+      </w:r>
+      <w:proofErr w:type="spellStart"/>
+      <w:r>
+        <w:rPr>
+          <w:lang w:val="nl-NL"/>
+        </w:rPr>
+        <w:t>minimap</w:t>
+      </w:r>
+      <w:proofErr w:type="spellEnd"/>
+      <w:r>
+        <w:rPr>
+          <w:lang w:val="nl-NL"/>
+        </w:rPr>
+        <w:t xml:space="preserve"> onduidelijk was, de studenten hadden er geen tijd voor om te lezen omdat ze te bezig waren met het navigeren door de aderen heen. Als laatste hadden ze een kleine opmerking dat het niet duidelijk was wat er precies stond waar ze waren (Onder de </w:t>
+      </w:r>
+      <w:proofErr w:type="spellStart"/>
+      <w:r>
+        <w:rPr>
+          <w:lang w:val="nl-NL"/>
+        </w:rPr>
+        <w:t>minimap</w:t>
+      </w:r>
+      <w:proofErr w:type="spellEnd"/>
+      <w:r>
+        <w:rPr>
+          <w:lang w:val="nl-NL"/>
+        </w:rPr>
+        <w:t xml:space="preserve"> stonden namen zoals “Heen hersenen”). </w:t>
+      </w:r>
+    </w:p>
+    <w:p>
+      <w:pPr>
+        <w:pStyle w:val="NoSpacing"/>
+        <w:rPr>
+          <w:lang w:val="nl-NL"/>
+        </w:rPr>
+      </w:pPr>
+    </w:p>
+    <w:p>
+      <w:pPr>
+        <w:pStyle w:val="NoSpacing"/>
+        <w:rPr>
+          <w:lang w:val="nl-NL"/>
+        </w:rPr>
+      </w:pPr>
+      <w:r>
+        <w:rPr>
+          <w:lang w:val="nl-NL"/>
+        </w:rPr>
+        <w:t xml:space="preserve">Om ervoor te zorgen dat wij het feedback van de studenten zoveel mogelijk gebruiken hebben wij besloten om een tweetal punten te veranderen in onze game. Als eerste hebben wij vanuit de doelstelling gezien, organen toe te voegen in ons lichaam waardoor de speler niet alleen kan zien waar hij is op de </w:t>
+      </w:r>
+      <w:proofErr w:type="spellStart"/>
+      <w:r>
+        <w:rPr>
+          <w:lang w:val="nl-NL"/>
+        </w:rPr>
+        <w:t>minimap</w:t>
+      </w:r>
+      <w:proofErr w:type="spellEnd"/>
+      <w:r>
+        <w:rPr>
+          <w:lang w:val="nl-NL"/>
+        </w:rPr>
+        <w:t xml:space="preserve"> of via de tekst. Dit is gedaan door een hersenstelsel in de route te plaatsen. Hierdoor kunnen mensen ook via het navigeren zien waar ze zich bevinden in het lichaam.</w:t>
+      </w:r>
+    </w:p>
+    <w:p>
+      <w:pPr>
+        <w:pStyle w:val="NoSpacing"/>
+        <w:rPr>
+          <w:lang w:val="nl-NL"/>
+        </w:rPr>
+      </w:pPr>
+      <w:r>
+        <w:rPr>
+          <w:lang w:val="nl-NL"/>
+        </w:rPr>
+        <w:t xml:space="preserve">Als tweede hebben wij de tekst die normaal onder de </w:t>
+      </w:r>
+      <w:proofErr w:type="spellStart"/>
+      <w:r>
+        <w:rPr>
+          <w:lang w:val="nl-NL"/>
+        </w:rPr>
+        <w:t>minimap</w:t>
+      </w:r>
+      <w:proofErr w:type="spellEnd"/>
+      <w:r>
+        <w:rPr>
+          <w:lang w:val="nl-NL"/>
+        </w:rPr>
+        <w:t xml:space="preserve"> staat vergroot, en op een andere positie in het beeld </w:t>
+      </w:r>
+      <w:proofErr w:type="gramStart"/>
+      <w:r>
+        <w:rPr>
+          <w:lang w:val="nl-NL"/>
+        </w:rPr>
+        <w:t xml:space="preserve">gezet.  </w:t>
+      </w:r>
+      <w:proofErr w:type="gramEnd"/>
+      <w:r>
+        <w:rPr>
+          <w:lang w:val="nl-NL"/>
+        </w:rPr>
+        <w:t>Ten slotte hebben wij de namen veranderd van de aderen waar de speler zich in bevindt.</w:t>
+      </w:r>
+    </w:p>
+    <w:p>
+      <w:pPr>
+        <w:pStyle w:val="NoSpacing"/>
+        <w:rPr>
+          <w:lang w:val="nl-NL"/>
+        </w:rPr>
+      </w:pPr>
+    </w:p>
+    <w:p>
+      <w:pPr>
+        <w:pStyle w:val="NoSpacing"/>
+        <w:rPr>
+          <w:lang w:val="nl-NL"/>
+        </w:rPr>
+      </w:pPr>
+      <w:r>
+        <w:rPr>
+          <w:lang w:val="nl-NL"/>
+        </w:rPr>
+        <w:t>De studenten vonden het een leuke ervaring om zich te kunnen navigeren door het lichaam, en hebben meegegeven dat het zeer leerzaam zou kunnen zijn als het goed is uitgewerkt.</w:t>
       </w:r>
     </w:p>
     <w:p/>
     <w:sectPr>
-      <w:footerReference w:type="default" r:id="rId9"/>
+      <w:footerReference w:type="default" r:id="rId11"/>
       <w:pgSz w:w="11906" w:h="16838"/>
       <w:pgMar w:top="1440" w:right="1440" w:bottom="1440" w:left="1440" w:header="708" w:footer="708" w:gutter="0"/>
       <w:pgNumType w:start="0"/>
@@ -10743,7 +12712,7 @@
           <w:rPr>
             <w:noProof/>
           </w:rPr>
-          <w:t>7</w:t>
+          <w:t>17</w:t>
         </w:r>
         <w:r>
           <w:rPr>
@@ -10876,6 +12845,95 @@
     </w:lvl>
   </w:abstractNum>
   <w:abstractNum w:abstractNumId="1" w15:restartNumberingAfterBreak="0">
+    <w:nsid w:val="53082D51"/>
+    <w:multiLevelType w:val="hybridMultilevel"/>
+    <w:tmpl w:val="0AF2518A"/>
+    <w:lvl w:ilvl="0" w:tplc="0413000F">
+      <w:start w:val="1"/>
+      <w:numFmt w:val="decimal"/>
+      <w:lvlText w:val="%1."/>
+      <w:lvlJc w:val="left"/>
+      <w:pPr>
+        <w:ind w:left="720" w:hanging="360"/>
+      </w:pPr>
+      <w:rPr>
+        <w:rFonts w:hint="default"/>
+      </w:rPr>
+    </w:lvl>
+    <w:lvl w:ilvl="1" w:tplc="04130019" w:tentative="1">
+      <w:start w:val="1"/>
+      <w:numFmt w:val="lowerLetter"/>
+      <w:lvlText w:val="%2."/>
+      <w:lvlJc w:val="left"/>
+      <w:pPr>
+        <w:ind w:left="1440" w:hanging="360"/>
+      </w:pPr>
+    </w:lvl>
+    <w:lvl w:ilvl="2" w:tplc="0413001B" w:tentative="1">
+      <w:start w:val="1"/>
+      <w:numFmt w:val="lowerRoman"/>
+      <w:lvlText w:val="%3."/>
+      <w:lvlJc w:val="right"/>
+      <w:pPr>
+        <w:ind w:left="2160" w:hanging="180"/>
+      </w:pPr>
+    </w:lvl>
+    <w:lvl w:ilvl="3" w:tplc="0413000F" w:tentative="1">
+      <w:start w:val="1"/>
+      <w:numFmt w:val="decimal"/>
+      <w:lvlText w:val="%4."/>
+      <w:lvlJc w:val="left"/>
+      <w:pPr>
+        <w:ind w:left="2880" w:hanging="360"/>
+      </w:pPr>
+    </w:lvl>
+    <w:lvl w:ilvl="4" w:tplc="04130019" w:tentative="1">
+      <w:start w:val="1"/>
+      <w:numFmt w:val="lowerLetter"/>
+      <w:lvlText w:val="%5."/>
+      <w:lvlJc w:val="left"/>
+      <w:pPr>
+        <w:ind w:left="3600" w:hanging="360"/>
+      </w:pPr>
+    </w:lvl>
+    <w:lvl w:ilvl="5" w:tplc="0413001B" w:tentative="1">
+      <w:start w:val="1"/>
+      <w:numFmt w:val="lowerRoman"/>
+      <w:lvlText w:val="%6."/>
+      <w:lvlJc w:val="right"/>
+      <w:pPr>
+        <w:ind w:left="4320" w:hanging="180"/>
+      </w:pPr>
+    </w:lvl>
+    <w:lvl w:ilvl="6" w:tplc="0413000F" w:tentative="1">
+      <w:start w:val="1"/>
+      <w:numFmt w:val="decimal"/>
+      <w:lvlText w:val="%7."/>
+      <w:lvlJc w:val="left"/>
+      <w:pPr>
+        <w:ind w:left="5040" w:hanging="360"/>
+      </w:pPr>
+    </w:lvl>
+    <w:lvl w:ilvl="7" w:tplc="04130019" w:tentative="1">
+      <w:start w:val="1"/>
+      <w:numFmt w:val="lowerLetter"/>
+      <w:lvlText w:val="%8."/>
+      <w:lvlJc w:val="left"/>
+      <w:pPr>
+        <w:ind w:left="5760" w:hanging="360"/>
+      </w:pPr>
+    </w:lvl>
+    <w:lvl w:ilvl="8" w:tplc="0413001B" w:tentative="1">
+      <w:start w:val="1"/>
+      <w:numFmt w:val="lowerRoman"/>
+      <w:lvlText w:val="%9."/>
+      <w:lvlJc w:val="right"/>
+      <w:pPr>
+        <w:ind w:left="6480" w:hanging="180"/>
+      </w:pPr>
+    </w:lvl>
+  </w:abstractNum>
+  <w:abstractNum w:abstractNumId="2" w15:restartNumberingAfterBreak="0">
     <w:nsid w:val="7A5031C6"/>
     <w:multiLevelType w:val="hybridMultilevel"/>
     <w:tmpl w:val="FC3E629C"/>
@@ -10992,10 +13050,13 @@
     </w:lvl>
   </w:abstractNum>
   <w:num w:numId="1">
-    <w:abstractNumId w:val="1"/>
+    <w:abstractNumId w:val="2"/>
   </w:num>
   <w:num w:numId="2">
     <w:abstractNumId w:val="0"/>
+  </w:num>
+  <w:num w:numId="3">
+    <w:abstractNumId w:val="1"/>
   </w:num>
 </w:numbering>
 </file>
@@ -11622,6 +13683,51 @@
       </w:tblBorders>
     </w:tblPr>
   </w:style>
+  <w:style w:type="paragraph" w:styleId="Subtitle">
+    <w:name w:val="Subtitle"/>
+    <w:basedOn w:val="Normal"/>
+    <w:next w:val="Normal"/>
+    <w:link w:val="SubtitleChar"/>
+    <w:uiPriority w:val="11"/>
+    <w:qFormat/>
+    <w:rsid w:val="00491A2F"/>
+    <w:pPr>
+      <w:numPr>
+        <w:ilvl w:val="1"/>
+      </w:numPr>
+      <w:spacing w:after="160"/>
+    </w:pPr>
+    <w:rPr>
+      <w:rFonts w:eastAsiaTheme="minorEastAsia"/>
+      <w:color w:val="5A5A5A" w:themeColor="text1" w:themeTint="A5"/>
+      <w:spacing w:val="15"/>
+    </w:rPr>
+  </w:style>
+  <w:style w:type="character" w:customStyle="1" w:styleId="SubtitleChar">
+    <w:name w:val="Subtitle Char"/>
+    <w:basedOn w:val="DefaultParagraphFont"/>
+    <w:link w:val="Subtitle"/>
+    <w:uiPriority w:val="11"/>
+    <w:rsid w:val="00491A2F"/>
+    <w:rPr>
+      <w:rFonts w:eastAsiaTheme="minorEastAsia"/>
+      <w:color w:val="5A5A5A" w:themeColor="text1" w:themeTint="A5"/>
+      <w:spacing w:val="15"/>
+    </w:rPr>
+  </w:style>
+  <w:style w:type="paragraph" w:styleId="TOC2">
+    <w:name w:val="toc 2"/>
+    <w:basedOn w:val="Normal"/>
+    <w:next w:val="Normal"/>
+    <w:autoRedefine/>
+    <w:uiPriority w:val="39"/>
+    <w:unhideWhenUsed/>
+    <w:rsid w:val="00491A2F"/>
+    <w:pPr>
+      <w:spacing w:after="100"/>
+      <w:ind w:left="220"/>
+    </w:pPr>
+  </w:style>
 </w:styles>
 </file>
 
@@ -11891,7 +13997,7 @@
 </file>
 
 <file path=customXml/itemProps1.xml><?xml version="1.0" encoding="utf-8"?>
-<ds:datastoreItem xmlns:ds="http://schemas.openxmlformats.org/officeDocument/2006/customXml" ds:itemID="{E81AD1B0-4B86-440C-8961-9B4CC0F0CF84}">
+<ds:datastoreItem xmlns:ds="http://schemas.openxmlformats.org/officeDocument/2006/customXml" ds:itemID="{BA96F393-96D8-4FDE-8C2D-D9A91BCF3709}">
   <ds:schemaRefs>
     <ds:schemaRef ds:uri="http://schemas.openxmlformats.org/officeDocument/2006/bibliography"/>
   </ds:schemaRefs>

</xml_diff>